<commit_message>
Added my 6 user stories and 2 tests each
</commit_message>
<xml_diff>
--- a/res/004_deliverable/Deliverable_#4.docx
+++ b/res/004_deliverable/Deliverable_#4.docx
@@ -173,10 +173,7 @@
         <w:ind w:firstLine="540"/>
       </w:pPr>
       <w:r>
-        <w:t>I, __________________________________, student ID# _________________, certify that I have contributed to this deli</w:t>
-      </w:r>
-      <w:r>
-        <w:t xml:space="preserve">verable, </w:t>
+        <w:t xml:space="preserve">I, __________________________________, student ID# _________________, certify that I have contributed to this deliverable, </w:t>
       </w:r>
       <w:r>
         <w:rPr>
@@ -226,10 +223,7 @@
         <w:ind w:firstLine="540"/>
       </w:pPr>
       <w:r>
-        <w:t>I, __________________________________, student ID# _________________, certify that I h</w:t>
-      </w:r>
-      <w:r>
-        <w:t xml:space="preserve">ave contributed to this deliverable, </w:t>
+        <w:t xml:space="preserve">I, __________________________________, student ID# _________________, certify that I have contributed to this deliverable, </w:t>
       </w:r>
       <w:r>
         <w:rPr>
@@ -705,10 +699,7 @@
       <w:bookmarkEnd w:id="5"/>
       <w:r>
         <w:lastRenderedPageBreak/>
-        <w:t>D</w:t>
-      </w:r>
-      <w:r>
-        <w:t>eliverable #4: User Stories</w:t>
+        <w:t>Deliverable #4: User Stories</w:t>
       </w:r>
     </w:p>
     <w:p>
@@ -723,7 +714,15 @@
     </w:p>
     <w:p>
       <w:r>
-        <w:t>To be completed after everything else. Basically an abstract.</w:t>
+        <w:t xml:space="preserve">To be completed after everything else. </w:t>
+      </w:r>
+      <w:proofErr w:type="gramStart"/>
+      <w:r>
+        <w:t>Basically</w:t>
+      </w:r>
+      <w:proofErr w:type="gramEnd"/>
+      <w:r>
+        <w:t xml:space="preserve"> an abstract.</w:t>
       </w:r>
     </w:p>
     <w:p>
@@ -733,13 +732,15 @@
     </w:p>
     <w:p>
       <w:r>
-        <w:t>An executive overview (maximum 1 page) which summarizes the major findings of the project to-date and highlights (in words) the elements of the report being submitted. An executive overview is more than a table of contents in narrative form. It actually su</w:t>
-      </w:r>
-      <w:r>
-        <w:t>mmarizes the contents of the document and contains all the essential information a business executive who does not necessarily have time to read the whole document needs to know to understand the crucial elements of your project at that point. Typically, i</w:t>
-      </w:r>
-      <w:r>
-        <w:t>t is written after the rest of the report is completed.</w:t>
+        <w:t xml:space="preserve">An executive overview (maximum 1 page) which summarizes the major findings of the project to-date and highlights (in words) the elements of the report being submitted. An executive overview is more than a table of contents in narrative form. It </w:t>
+      </w:r>
+      <w:proofErr w:type="gramStart"/>
+      <w:r>
+        <w:t>actually summarizes</w:t>
+      </w:r>
+      <w:proofErr w:type="gramEnd"/>
+      <w:r>
+        <w:t xml:space="preserve"> the contents of the document and contains all the essential information a business executive who does not necessarily have time to read the whole document needs to know to understand the crucial elements of your project at that point. Typically, it is written after the rest of the report is completed.</w:t>
       </w:r>
     </w:p>
     <w:p>
@@ -761,8 +762,16 @@
         <w:rPr>
           <w:color w:val="000000"/>
         </w:rPr>
-        <w:t>Xiang Di Su</w:t>
-      </w:r>
+        <w:t xml:space="preserve">Xiang Di </w:t>
+      </w:r>
+      <w:proofErr w:type="spellStart"/>
+      <w:r>
+        <w:rPr>
+          <w:color w:val="000000"/>
+        </w:rPr>
+        <w:t>Su</w:t>
+      </w:r>
+      <w:proofErr w:type="spellEnd"/>
     </w:p>
     <w:p>
       <w:pPr>
@@ -834,10 +843,7 @@
       <w:bookmarkStart w:id="8" w:name="_4laok4ey335p" w:colFirst="0" w:colLast="0"/>
       <w:bookmarkEnd w:id="8"/>
       <w:r>
-        <w:t>Narrative Description of Future Information</w:t>
-      </w:r>
-      <w:r>
-        <w:t xml:space="preserve"> System</w:t>
+        <w:t>Narrative Description of Future Information System</w:t>
       </w:r>
     </w:p>
     <w:p>
@@ -850,13 +856,7 @@
         <w:rPr>
           <w:i/>
         </w:rPr>
-        <w:t>(10 marks) Narrative description of the future information system – This summarizes what is described by the user stories in the appendices. It should read like a story about what the various users do when they interact with the system. Write it af</w:t>
-      </w:r>
-      <w:r>
-        <w:rPr>
-          <w:i/>
-        </w:rPr>
-        <w:t>ter compiling the user stories.</w:t>
+        <w:t>(10 marks) Narrative description of the future information system – This summarizes what is described by the user stories in the appendices. It should read like a story about what the various users do when they interact with the system. Write it after compiling the user stories.</w:t>
       </w:r>
     </w:p>
     <w:p>
@@ -1121,8 +1121,6 @@
         </w:rPr>
         <w:t>mode</w:t>
       </w:r>
-      <w:bookmarkStart w:id="11" w:name="_GoBack"/>
-      <w:bookmarkEnd w:id="11"/>
     </w:p>
     <w:p>
       <w:pPr>
@@ -1146,6 +1144,282 @@
     </w:p>
     <w:p>
       <w:pPr>
+        <w:pStyle w:val="NormalWeb"/>
+        <w:spacing w:before="0" w:beforeAutospacing="0" w:after="0" w:afterAutospacing="0" w:line="480" w:lineRule="auto"/>
+        <w:textAlignment w:val="baseline"/>
+        <w:rPr>
+          <w:color w:val="000000"/>
+        </w:rPr>
+      </w:pPr>
+      <w:r>
+        <w:rPr>
+          <w:color w:val="000000"/>
+        </w:rPr>
+        <w:t xml:space="preserve">7. </w:t>
+      </w:r>
+      <w:r>
+        <w:rPr>
+          <w:color w:val="000000"/>
+        </w:rPr>
+        <w:tab/>
+      </w:r>
+      <w:r>
+        <w:rPr>
+          <w:color w:val="000000"/>
+        </w:rPr>
+        <w:t>Title: View wine statistics in numbers</w:t>
+      </w:r>
+    </w:p>
+    <w:p>
+      <w:pPr>
+        <w:pStyle w:val="NormalWeb"/>
+        <w:spacing w:before="0" w:beforeAutospacing="0" w:after="0" w:afterAutospacing="0" w:line="480" w:lineRule="auto"/>
+      </w:pPr>
+      <w:r>
+        <w:rPr>
+          <w:color w:val="000000"/>
+        </w:rPr>
+        <w:t>Story: As an owner or waiter, I want to see how many each wine got sold in a list format (numbers), so that I can have better decision making when it comes to ordering wines.  </w:t>
+      </w:r>
+    </w:p>
+    <w:p>
+      <w:pPr>
+        <w:pStyle w:val="NormalWeb"/>
+        <w:spacing w:before="240" w:beforeAutospacing="0" w:after="240" w:afterAutospacing="0" w:line="480" w:lineRule="auto"/>
+        <w:textAlignment w:val="baseline"/>
+        <w:rPr>
+          <w:color w:val="000000"/>
+        </w:rPr>
+      </w:pPr>
+      <w:r>
+        <w:rPr>
+          <w:color w:val="000000"/>
+        </w:rPr>
+        <w:t>8.</w:t>
+      </w:r>
+      <w:r>
+        <w:rPr>
+          <w:color w:val="000000"/>
+        </w:rPr>
+        <w:tab/>
+      </w:r>
+      <w:r>
+        <w:rPr>
+          <w:color w:val="000000"/>
+        </w:rPr>
+        <w:t>Title: View wine statistics in charts</w:t>
+      </w:r>
+    </w:p>
+    <w:p>
+      <w:pPr>
+        <w:pStyle w:val="NormalWeb"/>
+        <w:spacing w:before="240" w:beforeAutospacing="0" w:after="240" w:afterAutospacing="0" w:line="480" w:lineRule="auto"/>
+      </w:pPr>
+      <w:r>
+        <w:rPr>
+          <w:color w:val="000000"/>
+        </w:rPr>
+        <w:t>Story: As an owner or waiter, I want to see how many each wine got sold in a chart such as the pie or bar chart, so that I can have better decision making when it comes to ordering wines.  </w:t>
+      </w:r>
+    </w:p>
+    <w:p>
+      <w:pPr>
+        <w:pStyle w:val="NormalWeb"/>
+        <w:spacing w:before="240" w:beforeAutospacing="0" w:after="240" w:afterAutospacing="0" w:line="480" w:lineRule="auto"/>
+        <w:textAlignment w:val="baseline"/>
+        <w:rPr>
+          <w:color w:val="000000"/>
+        </w:rPr>
+      </w:pPr>
+      <w:r>
+        <w:rPr>
+          <w:color w:val="000000"/>
+        </w:rPr>
+        <w:t xml:space="preserve">9. </w:t>
+      </w:r>
+      <w:r>
+        <w:rPr>
+          <w:color w:val="000000"/>
+        </w:rPr>
+        <w:tab/>
+      </w:r>
+      <w:r>
+        <w:rPr>
+          <w:color w:val="000000"/>
+        </w:rPr>
+        <w:t>Title: View past inventory</w:t>
+      </w:r>
+    </w:p>
+    <w:p>
+      <w:pPr>
+        <w:pStyle w:val="NormalWeb"/>
+        <w:spacing w:before="240" w:beforeAutospacing="0" w:after="240" w:afterAutospacing="0" w:line="480" w:lineRule="auto"/>
+      </w:pPr>
+      <w:r>
+        <w:rPr>
+          <w:color w:val="000000"/>
+        </w:rPr>
+        <w:t>Story: As an owner or waiter, I want to see past inventory lists, so that I can have better decision making when it comes to ordering wines.</w:t>
+      </w:r>
+    </w:p>
+    <w:p>
+      <w:pPr>
+        <w:pStyle w:val="NormalWeb"/>
+        <w:spacing w:before="240" w:beforeAutospacing="0" w:after="240" w:afterAutospacing="0" w:line="480" w:lineRule="auto"/>
+        <w:textAlignment w:val="baseline"/>
+        <w:rPr>
+          <w:color w:val="000000"/>
+        </w:rPr>
+      </w:pPr>
+      <w:r>
+        <w:rPr>
+          <w:color w:val="000000"/>
+        </w:rPr>
+        <w:t>10.</w:t>
+      </w:r>
+      <w:r>
+        <w:rPr>
+          <w:color w:val="000000"/>
+        </w:rPr>
+        <w:tab/>
+      </w:r>
+      <w:r>
+        <w:rPr>
+          <w:color w:val="000000"/>
+        </w:rPr>
+        <w:t>Title: View who did changes to the wine inventory</w:t>
+      </w:r>
+    </w:p>
+    <w:p>
+      <w:pPr>
+        <w:pStyle w:val="NormalWeb"/>
+        <w:spacing w:before="240" w:beforeAutospacing="0" w:after="240" w:afterAutospacing="0" w:line="480" w:lineRule="auto"/>
+      </w:pPr>
+      <w:r>
+        <w:rPr>
+          <w:color w:val="000000"/>
+        </w:rPr>
+        <w:t xml:space="preserve">Story: As an owner or waiter, I want to see who </w:t>
+      </w:r>
+      <w:proofErr w:type="gramStart"/>
+      <w:r>
+        <w:rPr>
+          <w:color w:val="000000"/>
+        </w:rPr>
+        <w:t>was the last person</w:t>
+      </w:r>
+      <w:proofErr w:type="gramEnd"/>
+      <w:r>
+        <w:rPr>
+          <w:color w:val="000000"/>
+        </w:rPr>
+        <w:t xml:space="preserve"> to change the inventory values, so that I can contact the person if there was a mistake.</w:t>
+      </w:r>
+    </w:p>
+    <w:p>
+      <w:pPr>
+        <w:pStyle w:val="NormalWeb"/>
+        <w:spacing w:before="240" w:beforeAutospacing="0" w:after="240" w:afterAutospacing="0" w:line="480" w:lineRule="auto"/>
+        <w:textAlignment w:val="baseline"/>
+        <w:rPr>
+          <w:color w:val="000000"/>
+        </w:rPr>
+      </w:pPr>
+      <w:r>
+        <w:rPr>
+          <w:color w:val="000000"/>
+        </w:rPr>
+        <w:t>11.</w:t>
+      </w:r>
+      <w:r>
+        <w:rPr>
+          <w:color w:val="000000"/>
+        </w:rPr>
+        <w:tab/>
+      </w:r>
+      <w:r>
+        <w:rPr>
+          <w:color w:val="000000"/>
+        </w:rPr>
+        <w:t>Title: Change inventory sort by </w:t>
+      </w:r>
+    </w:p>
+    <w:p>
+      <w:pPr>
+        <w:pStyle w:val="NormalWeb"/>
+        <w:spacing w:before="240" w:beforeAutospacing="0" w:after="240" w:afterAutospacing="0" w:line="480" w:lineRule="auto"/>
+      </w:pPr>
+      <w:r>
+        <w:rPr>
+          <w:color w:val="000000"/>
+        </w:rPr>
+        <w:t>Story: As an owner or waiter, I want to sort the list either by wine type, wine quantity or wine name, so that I can look through the inventory with the desired order.</w:t>
+      </w:r>
+    </w:p>
+    <w:p>
+      <w:pPr>
+        <w:pStyle w:val="NormalWeb"/>
+        <w:spacing w:before="240" w:beforeAutospacing="0" w:after="240" w:afterAutospacing="0" w:line="480" w:lineRule="auto"/>
+        <w:textAlignment w:val="baseline"/>
+        <w:rPr>
+          <w:color w:val="000000"/>
+        </w:rPr>
+      </w:pPr>
+      <w:r>
+        <w:rPr>
+          <w:color w:val="000000"/>
+        </w:rPr>
+        <w:t>12.</w:t>
+      </w:r>
+      <w:r>
+        <w:rPr>
+          <w:color w:val="000000"/>
+        </w:rPr>
+        <w:tab/>
+      </w:r>
+      <w:r>
+        <w:rPr>
+          <w:color w:val="000000"/>
+        </w:rPr>
+        <w:t>Title: Change inventory filter by </w:t>
+      </w:r>
+    </w:p>
+    <w:p>
+      <w:pPr>
+        <w:pStyle w:val="NormalWeb"/>
+        <w:spacing w:before="240" w:beforeAutospacing="0" w:after="240" w:afterAutospacing="0" w:line="480" w:lineRule="auto"/>
+      </w:pPr>
+      <w:r>
+        <w:rPr>
+          <w:color w:val="000000"/>
+        </w:rPr>
+        <w:lastRenderedPageBreak/>
+        <w:t xml:space="preserve">Story: As an owner or waiter, I want to filter out the list either by wine type, wine quantity or wine </w:t>
+      </w:r>
+      <w:proofErr w:type="gramStart"/>
+      <w:r>
+        <w:rPr>
+          <w:color w:val="000000"/>
+        </w:rPr>
+        <w:t>name ,</w:t>
+      </w:r>
+      <w:proofErr w:type="gramEnd"/>
+      <w:r>
+        <w:rPr>
+          <w:color w:val="000000"/>
+        </w:rPr>
+        <w:t xml:space="preserve"> so that I can look through the filtered list. </w:t>
+      </w:r>
+    </w:p>
+    <w:p>
+      <w:pPr>
+        <w:rPr>
+          <w:lang w:val="en-CA"/>
+        </w:rPr>
+      </w:pPr>
+    </w:p>
+    <w:p>
+      <w:pPr>
         <w:rPr>
           <w:i/>
         </w:rPr>
@@ -1161,8 +1435,8 @@
       <w:pPr>
         <w:pStyle w:val="Heading3"/>
       </w:pPr>
-      <w:bookmarkStart w:id="12" w:name="_fs7yp5yx59mh" w:colFirst="0" w:colLast="0"/>
-      <w:bookmarkEnd w:id="12"/>
+      <w:bookmarkStart w:id="11" w:name="_fs7yp5yx59mh" w:colFirst="0" w:colLast="0"/>
+      <w:bookmarkEnd w:id="11"/>
       <w:r>
         <w:t>Appendix 2</w:t>
       </w:r>
@@ -2144,7 +2418,6 @@
           <w:color w:val="000000"/>
           <w:lang w:val="en-CA"/>
         </w:rPr>
-        <w:lastRenderedPageBreak/>
         <w:t>Given</w:t>
       </w:r>
       <w:r>
@@ -3623,478 +3896,1680 @@
           <w:color w:val="000000"/>
           <w:lang w:val="en-CA"/>
         </w:rPr>
+        <w:t xml:space="preserve">Story: Change </w:t>
+      </w:r>
+      <w:r>
+        <w:rPr>
+          <w:color w:val="000000"/>
+          <w:lang w:val="en-CA"/>
+        </w:rPr>
+        <w:t>to dark mode theme</w:t>
+      </w:r>
+    </w:p>
+    <w:p>
+      <w:pPr>
+        <w:spacing w:line="240" w:lineRule="auto"/>
+        <w:rPr>
+          <w:lang w:val="en-CA"/>
+        </w:rPr>
+      </w:pPr>
+      <w:r>
+        <w:rPr>
+          <w:color w:val="000000"/>
+          <w:lang w:val="en-CA"/>
+        </w:rPr>
+        <w:t xml:space="preserve">Scenario 1: Verify that the owner or waiter </w:t>
+      </w:r>
+      <w:r>
+        <w:rPr>
+          <w:color w:val="000000"/>
+          <w:lang w:val="en-CA"/>
+        </w:rPr>
+        <w:t xml:space="preserve">change to dark </w:t>
+      </w:r>
+      <w:r>
+        <w:rPr>
+          <w:color w:val="000000"/>
+          <w:lang w:val="en-CA"/>
+        </w:rPr>
+        <w:t>theme mode</w:t>
+      </w:r>
+    </w:p>
+    <w:p>
+      <w:pPr>
+        <w:spacing w:line="240" w:lineRule="auto"/>
+        <w:rPr>
+          <w:lang w:val="en-CA"/>
+        </w:rPr>
+      </w:pPr>
+      <w:r>
+        <w:rPr>
+          <w:color w:val="000000"/>
+          <w:lang w:val="en-CA"/>
+        </w:rPr>
+        <w:t>Given</w:t>
+      </w:r>
+      <w:r>
+        <w:rPr>
+          <w:color w:val="000000"/>
+          <w:lang w:val="en-CA"/>
+        </w:rPr>
+        <w:t xml:space="preserve"> [</w:t>
+      </w:r>
+      <w:r>
+        <w:rPr>
+          <w:color w:val="000000"/>
+          <w:lang w:val="en-CA"/>
+        </w:rPr>
+        <w:t>that the user is the owner or waiters</w:t>
+      </w:r>
+      <w:r>
+        <w:rPr>
+          <w:color w:val="000000"/>
+          <w:lang w:val="en-CA"/>
+        </w:rPr>
+        <w:t>]</w:t>
+      </w:r>
+    </w:p>
+    <w:p>
+      <w:pPr>
+        <w:spacing w:line="240" w:lineRule="auto"/>
+        <w:rPr>
+          <w:lang w:val="en-CA"/>
+        </w:rPr>
+      </w:pPr>
+      <w:r>
+        <w:rPr>
+          <w:color w:val="000000"/>
+          <w:lang w:val="en-CA"/>
+        </w:rPr>
+        <w:t>When</w:t>
+      </w:r>
+      <w:r>
+        <w:rPr>
+          <w:color w:val="000000"/>
+          <w:lang w:val="en-CA"/>
+        </w:rPr>
+        <w:t xml:space="preserve"> [</w:t>
+      </w:r>
+      <w:r>
+        <w:rPr>
+          <w:color w:val="000000"/>
+          <w:lang w:val="en-CA"/>
+        </w:rPr>
+        <w:t xml:space="preserve">the user </w:t>
+      </w:r>
+      <w:r>
+        <w:rPr>
+          <w:color w:val="000000"/>
+          <w:lang w:val="en-CA"/>
+        </w:rPr>
+        <w:t>tries</w:t>
+      </w:r>
+      <w:r>
+        <w:rPr>
+          <w:color w:val="000000"/>
+          <w:lang w:val="en-CA"/>
+        </w:rPr>
+        <w:t xml:space="preserve"> </w:t>
+      </w:r>
+      <w:r>
+        <w:rPr>
+          <w:color w:val="000000"/>
+          <w:lang w:val="en-CA"/>
+        </w:rPr>
+        <w:t xml:space="preserve">to change to dark </w:t>
+      </w:r>
+      <w:r>
+        <w:rPr>
+          <w:color w:val="000000"/>
+          <w:lang w:val="en-CA"/>
+        </w:rPr>
+        <w:t xml:space="preserve">theme </w:t>
+      </w:r>
+      <w:r>
+        <w:rPr>
+          <w:color w:val="000000"/>
+          <w:lang w:val="en-CA"/>
+        </w:rPr>
+        <w:t>mode</w:t>
+      </w:r>
+      <w:r>
+        <w:rPr>
+          <w:color w:val="000000"/>
+          <w:lang w:val="en-CA"/>
+        </w:rPr>
+        <w:t>]</w:t>
+      </w:r>
+    </w:p>
+    <w:p>
+      <w:pPr>
+        <w:spacing w:line="240" w:lineRule="auto"/>
+        <w:rPr>
+          <w:lang w:val="en-CA"/>
+        </w:rPr>
+      </w:pPr>
+      <w:r>
+        <w:rPr>
+          <w:color w:val="000000"/>
+          <w:lang w:val="en-CA"/>
+        </w:rPr>
+        <w:t>Then</w:t>
+      </w:r>
+      <w:r>
+        <w:rPr>
+          <w:color w:val="000000"/>
+          <w:lang w:val="en-CA"/>
+        </w:rPr>
+        <w:t xml:space="preserve"> [</w:t>
+      </w:r>
+      <w:r>
+        <w:rPr>
+          <w:color w:val="000000"/>
+          <w:lang w:val="en-CA"/>
+        </w:rPr>
+        <w:t xml:space="preserve">the </w:t>
+      </w:r>
+      <w:r>
+        <w:rPr>
+          <w:color w:val="000000"/>
+          <w:lang w:val="en-CA"/>
+        </w:rPr>
+        <w:t>theme mode</w:t>
+      </w:r>
+      <w:r>
+        <w:rPr>
+          <w:color w:val="000000"/>
+          <w:lang w:val="en-CA"/>
+        </w:rPr>
+        <w:t xml:space="preserve"> will be changed</w:t>
+      </w:r>
+      <w:r>
+        <w:rPr>
+          <w:color w:val="000000"/>
+          <w:lang w:val="en-CA"/>
+        </w:rPr>
+        <w:t>]</w:t>
+      </w:r>
+    </w:p>
+    <w:p>
+      <w:pPr>
+        <w:spacing w:line="240" w:lineRule="auto"/>
+        <w:rPr>
+          <w:lang w:val="en-CA"/>
+        </w:rPr>
+      </w:pPr>
+    </w:p>
+    <w:p>
+      <w:pPr>
+        <w:spacing w:line="240" w:lineRule="auto"/>
+        <w:rPr>
+          <w:lang w:val="en-CA"/>
+        </w:rPr>
+      </w:pPr>
+      <w:r>
+        <w:rPr>
+          <w:color w:val="000000"/>
+          <w:lang w:val="en-CA"/>
+        </w:rPr>
+        <w:t xml:space="preserve">Story: Change the </w:t>
+      </w:r>
+      <w:r>
+        <w:rPr>
+          <w:color w:val="000000"/>
+          <w:lang w:val="en-CA"/>
+        </w:rPr>
+        <w:t>dark mode theme</w:t>
+      </w:r>
+    </w:p>
+    <w:p>
+      <w:pPr>
+        <w:spacing w:line="240" w:lineRule="auto"/>
+        <w:rPr>
+          <w:lang w:val="en-CA"/>
+        </w:rPr>
+      </w:pPr>
+      <w:r>
+        <w:rPr>
+          <w:color w:val="000000"/>
+          <w:lang w:val="en-CA"/>
+        </w:rPr>
+        <w:t xml:space="preserve">Scenario 2: Verify that others cannot </w:t>
+      </w:r>
+      <w:r>
+        <w:rPr>
+          <w:color w:val="000000"/>
+          <w:lang w:val="en-CA"/>
+        </w:rPr>
+        <w:t>change the dark theme</w:t>
+      </w:r>
+      <w:r>
+        <w:rPr>
+          <w:color w:val="000000"/>
+          <w:lang w:val="en-CA"/>
+        </w:rPr>
+        <w:t xml:space="preserve"> mode</w:t>
+      </w:r>
+    </w:p>
+    <w:p>
+      <w:pPr>
+        <w:spacing w:line="240" w:lineRule="auto"/>
+        <w:rPr>
+          <w:lang w:val="en-CA"/>
+        </w:rPr>
+      </w:pPr>
+      <w:r>
+        <w:rPr>
+          <w:color w:val="000000"/>
+          <w:lang w:val="en-CA"/>
+        </w:rPr>
+        <w:t>Given</w:t>
+      </w:r>
+      <w:r>
+        <w:rPr>
+          <w:color w:val="000000"/>
+          <w:lang w:val="en-CA"/>
+        </w:rPr>
+        <w:t xml:space="preserve"> [</w:t>
+      </w:r>
+      <w:r>
+        <w:rPr>
+          <w:color w:val="000000"/>
+          <w:lang w:val="en-CA"/>
+        </w:rPr>
+        <w:t>that the user is not the owner or waiters</w:t>
+      </w:r>
+      <w:r>
+        <w:rPr>
+          <w:color w:val="000000"/>
+          <w:lang w:val="en-CA"/>
+        </w:rPr>
+        <w:t>]</w:t>
+      </w:r>
+    </w:p>
+    <w:p>
+      <w:pPr>
+        <w:spacing w:line="240" w:lineRule="auto"/>
+        <w:rPr>
+          <w:lang w:val="en-CA"/>
+        </w:rPr>
+      </w:pPr>
+      <w:r>
+        <w:rPr>
+          <w:color w:val="000000"/>
+          <w:lang w:val="en-CA"/>
+        </w:rPr>
+        <w:t>When</w:t>
+      </w:r>
+      <w:r>
+        <w:rPr>
+          <w:color w:val="000000"/>
+          <w:lang w:val="en-CA"/>
+        </w:rPr>
+        <w:t xml:space="preserve"> [</w:t>
+      </w:r>
+      <w:r>
+        <w:rPr>
+          <w:color w:val="000000"/>
+          <w:lang w:val="en-CA"/>
+        </w:rPr>
+        <w:t xml:space="preserve">the user tries to </w:t>
+      </w:r>
+      <w:r>
+        <w:rPr>
+          <w:color w:val="000000"/>
+          <w:lang w:val="en-CA"/>
+        </w:rPr>
+        <w:t>change to dark theme</w:t>
+      </w:r>
+      <w:r>
+        <w:rPr>
+          <w:color w:val="000000"/>
+          <w:lang w:val="en-CA"/>
+        </w:rPr>
+        <w:t xml:space="preserve"> mode</w:t>
+      </w:r>
+      <w:r>
+        <w:rPr>
+          <w:color w:val="000000"/>
+          <w:lang w:val="en-CA"/>
+        </w:rPr>
+        <w:t>]</w:t>
+      </w:r>
+    </w:p>
+    <w:p>
+      <w:pPr>
+        <w:spacing w:line="240" w:lineRule="auto"/>
+        <w:rPr>
+          <w:lang w:val="en-CA"/>
+        </w:rPr>
+      </w:pPr>
+      <w:r>
+        <w:rPr>
+          <w:color w:val="000000"/>
+          <w:lang w:val="en-CA"/>
+        </w:rPr>
+        <w:t>Then</w:t>
+      </w:r>
+      <w:r>
+        <w:rPr>
+          <w:color w:val="000000"/>
+          <w:lang w:val="en-CA"/>
+        </w:rPr>
+        <w:t xml:space="preserve"> [</w:t>
+      </w:r>
+      <w:r>
+        <w:rPr>
+          <w:color w:val="000000"/>
+          <w:lang w:val="en-CA"/>
+        </w:rPr>
+        <w:t xml:space="preserve">then </w:t>
+      </w:r>
+      <w:r>
+        <w:rPr>
+          <w:color w:val="000000"/>
+          <w:lang w:val="en-CA"/>
+        </w:rPr>
+        <w:t>theme</w:t>
+      </w:r>
+      <w:r>
+        <w:rPr>
+          <w:color w:val="000000"/>
+          <w:lang w:val="en-CA"/>
+        </w:rPr>
+        <w:t xml:space="preserve"> mode will be changed</w:t>
+      </w:r>
+      <w:r>
+        <w:rPr>
+          <w:color w:val="000000"/>
+          <w:lang w:val="en-CA"/>
+        </w:rPr>
+        <w:t>]</w:t>
+      </w:r>
+    </w:p>
+    <w:p>
+      <w:pPr>
+        <w:spacing w:line="240" w:lineRule="auto"/>
+        <w:rPr>
+          <w:lang w:val="en-CA"/>
+        </w:rPr>
+      </w:pPr>
+      <w:r>
+        <w:rPr>
+          <w:color w:val="000000"/>
+          <w:lang w:val="en-CA"/>
+        </w:rPr>
+        <w:t>And</w:t>
+      </w:r>
+      <w:r>
+        <w:rPr>
+          <w:color w:val="000000"/>
+          <w:lang w:val="en-CA"/>
+        </w:rPr>
+        <w:t xml:space="preserve"> [</w:t>
+      </w:r>
+      <w:r>
+        <w:rPr>
+          <w:color w:val="000000"/>
+          <w:lang w:val="en-CA"/>
+        </w:rPr>
+        <w:t>An error message will be displayed</w:t>
+      </w:r>
+      <w:r>
+        <w:rPr>
+          <w:color w:val="000000"/>
+          <w:lang w:val="en-CA"/>
+        </w:rPr>
+        <w:t>]</w:t>
+      </w:r>
+    </w:p>
+    <w:p>
+      <w:pPr>
+        <w:spacing w:line="240" w:lineRule="auto"/>
+        <w:rPr>
+          <w:lang w:val="en-CA"/>
+        </w:rPr>
+      </w:pPr>
+      <w:r>
+        <w:rPr>
+          <w:color w:val="000000"/>
+          <w:lang w:val="en-CA"/>
+        </w:rPr>
+        <w:t xml:space="preserve">And </w:t>
+      </w:r>
+      <w:r>
+        <w:rPr>
+          <w:color w:val="000000"/>
+          <w:lang w:val="en-CA"/>
+        </w:rPr>
+        <w:t>[</w:t>
+      </w:r>
+      <w:r>
+        <w:rPr>
+          <w:color w:val="000000"/>
+          <w:lang w:val="en-CA"/>
+        </w:rPr>
+        <w:t>the user will be locked out</w:t>
+      </w:r>
+      <w:r>
+        <w:rPr>
+          <w:color w:val="000000"/>
+          <w:lang w:val="en-CA"/>
+        </w:rPr>
+        <w:t>]</w:t>
+      </w:r>
+    </w:p>
+    <w:p>
+      <w:pPr>
+        <w:textAlignment w:val="baseline"/>
+        <w:rPr>
+          <w:color w:val="000000"/>
+          <w:lang w:val="en-CA"/>
+        </w:rPr>
+      </w:pPr>
+    </w:p>
+    <w:p>
+      <w:pPr>
+        <w:numPr>
+          <w:ilvl w:val="0"/>
+          <w:numId w:val="19"/>
+        </w:numPr>
+        <w:textAlignment w:val="baseline"/>
+        <w:rPr>
+          <w:color w:val="000000"/>
+          <w:lang w:val="en-CA"/>
+        </w:rPr>
+      </w:pPr>
+      <w:r>
+        <w:rPr>
+          <w:color w:val="000000"/>
+          <w:lang w:val="en-CA"/>
+        </w:rPr>
+        <w:t>View wine statistics in numbers</w:t>
+      </w:r>
+    </w:p>
+    <w:p>
+      <w:pPr>
+        <w:rPr>
+          <w:lang w:val="en-CA"/>
+        </w:rPr>
+      </w:pPr>
+      <w:r>
+        <w:rPr>
+          <w:color w:val="000000"/>
+          <w:lang w:val="en-CA"/>
+        </w:rPr>
+        <w:t>Story: View wine statistics in numbers</w:t>
+      </w:r>
+    </w:p>
+    <w:p>
+      <w:pPr>
+        <w:rPr>
+          <w:lang w:val="en-CA"/>
+        </w:rPr>
+      </w:pPr>
+      <w:r>
+        <w:rPr>
+          <w:color w:val="000000"/>
+          <w:lang w:val="en-CA"/>
+        </w:rPr>
+        <w:t>Scenario 1: Verify that an employee can view the database</w:t>
+      </w:r>
+    </w:p>
+    <w:p>
+      <w:pPr>
+        <w:rPr>
+          <w:lang w:val="en-CA"/>
+        </w:rPr>
+      </w:pPr>
+      <w:r>
+        <w:rPr>
+          <w:color w:val="000000"/>
+          <w:lang w:val="en-CA"/>
+        </w:rPr>
+        <w:t>Given: that the user is an employee (owner or waiter)</w:t>
+      </w:r>
+    </w:p>
+    <w:p>
+      <w:pPr>
+        <w:rPr>
+          <w:lang w:val="en-CA"/>
+        </w:rPr>
+      </w:pPr>
+      <w:r>
+        <w:rPr>
+          <w:color w:val="000000"/>
+          <w:lang w:val="en-CA"/>
+        </w:rPr>
+        <w:t>When the user tries to view the inventory in form of a list</w:t>
+      </w:r>
+    </w:p>
+    <w:p>
+      <w:pPr>
+        <w:rPr>
+          <w:lang w:val="en-CA"/>
+        </w:rPr>
+      </w:pPr>
+      <w:r>
+        <w:rPr>
+          <w:color w:val="000000"/>
+          <w:lang w:val="en-CA"/>
+        </w:rPr>
+        <w:t>Then the inventory will be shown as a list</w:t>
+      </w:r>
+    </w:p>
+    <w:p>
+      <w:pPr>
+        <w:spacing w:line="240" w:lineRule="auto"/>
+        <w:rPr>
+          <w:lang w:val="en-CA"/>
+        </w:rPr>
+      </w:pPr>
+    </w:p>
+    <w:p>
+      <w:pPr>
+        <w:rPr>
+          <w:lang w:val="en-CA"/>
+        </w:rPr>
+      </w:pPr>
+      <w:r>
+        <w:rPr>
+          <w:color w:val="000000"/>
+          <w:lang w:val="en-CA"/>
+        </w:rPr>
+        <w:t>Story: View wine statistics in numbers</w:t>
+      </w:r>
+    </w:p>
+    <w:p>
+      <w:pPr>
+        <w:rPr>
+          <w:lang w:val="en-CA"/>
+        </w:rPr>
+      </w:pPr>
+      <w:r>
+        <w:rPr>
+          <w:color w:val="000000"/>
+          <w:lang w:val="en-CA"/>
+        </w:rPr>
+        <w:t>Scenario 2: Verify that an employee can view the database</w:t>
+      </w:r>
+    </w:p>
+    <w:p>
+      <w:pPr>
+        <w:rPr>
+          <w:lang w:val="en-CA"/>
+        </w:rPr>
+      </w:pPr>
+      <w:r>
+        <w:rPr>
+          <w:color w:val="000000"/>
+          <w:lang w:val="en-CA"/>
+        </w:rPr>
+        <w:t>Given: that the user is not an employee (owner or waiter)</w:t>
+      </w:r>
+    </w:p>
+    <w:p>
+      <w:pPr>
+        <w:rPr>
+          <w:lang w:val="en-CA"/>
+        </w:rPr>
+      </w:pPr>
+      <w:r>
+        <w:rPr>
+          <w:color w:val="000000"/>
+          <w:lang w:val="en-CA"/>
+        </w:rPr>
+        <w:t>When the user tries to view the inventory in form of a list</w:t>
+      </w:r>
+    </w:p>
+    <w:p>
+      <w:pPr>
+        <w:rPr>
+          <w:lang w:val="en-CA"/>
+        </w:rPr>
+      </w:pPr>
+      <w:r>
+        <w:rPr>
+          <w:color w:val="000000"/>
+          <w:lang w:val="en-CA"/>
+        </w:rPr>
+        <w:t>Then the inventory will not be shown to the user</w:t>
+      </w:r>
+    </w:p>
+    <w:p>
+      <w:pPr>
+        <w:rPr>
+          <w:lang w:val="en-CA"/>
+        </w:rPr>
+      </w:pPr>
+      <w:r>
+        <w:rPr>
+          <w:color w:val="000000"/>
+          <w:lang w:val="en-CA"/>
+        </w:rPr>
+        <w:t>And an error message will be displayed</w:t>
+      </w:r>
+    </w:p>
+    <w:p>
+      <w:pPr>
+        <w:rPr>
+          <w:lang w:val="en-CA"/>
+        </w:rPr>
+      </w:pPr>
+      <w:r>
+        <w:rPr>
+          <w:color w:val="000000"/>
+          <w:lang w:val="en-CA"/>
+        </w:rPr>
+        <w:t>And the user will be locked out</w:t>
+      </w:r>
+    </w:p>
+    <w:p>
+      <w:pPr>
+        <w:numPr>
+          <w:ilvl w:val="0"/>
+          <w:numId w:val="20"/>
+        </w:numPr>
+        <w:spacing w:before="240" w:after="240"/>
+        <w:textAlignment w:val="baseline"/>
+        <w:rPr>
+          <w:color w:val="000000"/>
+          <w:lang w:val="en-CA"/>
+        </w:rPr>
+      </w:pPr>
+      <w:r>
+        <w:rPr>
+          <w:color w:val="000000"/>
+          <w:lang w:val="en-CA"/>
+        </w:rPr>
         <w:lastRenderedPageBreak/>
-        <w:t xml:space="preserve">Story: Change </w:t>
-      </w:r>
-      <w:r>
-        <w:rPr>
-          <w:color w:val="000000"/>
-          <w:lang w:val="en-CA"/>
-        </w:rPr>
-        <w:t>to dark mode theme</w:t>
-      </w:r>
-    </w:p>
-    <w:p>
-      <w:pPr>
-        <w:spacing w:line="240" w:lineRule="auto"/>
-        <w:rPr>
-          <w:lang w:val="en-CA"/>
-        </w:rPr>
-      </w:pPr>
-      <w:r>
-        <w:rPr>
-          <w:color w:val="000000"/>
-          <w:lang w:val="en-CA"/>
-        </w:rPr>
-        <w:t xml:space="preserve">Scenario 1: Verify that the owner or waiter </w:t>
-      </w:r>
-      <w:r>
-        <w:rPr>
-          <w:color w:val="000000"/>
-          <w:lang w:val="en-CA"/>
-        </w:rPr>
-        <w:t xml:space="preserve">change to dark </w:t>
-      </w:r>
-      <w:r>
-        <w:rPr>
-          <w:color w:val="000000"/>
-          <w:lang w:val="en-CA"/>
-        </w:rPr>
-        <w:t>theme mode</w:t>
-      </w:r>
-    </w:p>
-    <w:p>
-      <w:pPr>
-        <w:spacing w:line="240" w:lineRule="auto"/>
-        <w:rPr>
-          <w:lang w:val="en-CA"/>
-        </w:rPr>
-      </w:pPr>
-      <w:r>
-        <w:rPr>
-          <w:color w:val="000000"/>
-          <w:lang w:val="en-CA"/>
-        </w:rPr>
-        <w:t>Given</w:t>
-      </w:r>
-      <w:r>
-        <w:rPr>
-          <w:color w:val="000000"/>
-          <w:lang w:val="en-CA"/>
-        </w:rPr>
-        <w:t xml:space="preserve"> [</w:t>
-      </w:r>
-      <w:r>
-        <w:rPr>
-          <w:color w:val="000000"/>
-          <w:lang w:val="en-CA"/>
-        </w:rPr>
-        <w:t>that the user is the owner or waiters</w:t>
-      </w:r>
-      <w:r>
-        <w:rPr>
-          <w:color w:val="000000"/>
-          <w:lang w:val="en-CA"/>
-        </w:rPr>
-        <w:t>]</w:t>
-      </w:r>
-    </w:p>
-    <w:p>
-      <w:pPr>
-        <w:spacing w:line="240" w:lineRule="auto"/>
-        <w:rPr>
-          <w:lang w:val="en-CA"/>
-        </w:rPr>
-      </w:pPr>
-      <w:r>
-        <w:rPr>
-          <w:color w:val="000000"/>
-          <w:lang w:val="en-CA"/>
-        </w:rPr>
-        <w:t>When</w:t>
-      </w:r>
-      <w:r>
-        <w:rPr>
-          <w:color w:val="000000"/>
-          <w:lang w:val="en-CA"/>
-        </w:rPr>
-        <w:t xml:space="preserve"> [</w:t>
-      </w:r>
-      <w:r>
-        <w:rPr>
-          <w:color w:val="000000"/>
-          <w:lang w:val="en-CA"/>
-        </w:rPr>
-        <w:t xml:space="preserve">the user </w:t>
-      </w:r>
-      <w:r>
-        <w:rPr>
-          <w:color w:val="000000"/>
-          <w:lang w:val="en-CA"/>
-        </w:rPr>
-        <w:t>tries</w:t>
-      </w:r>
-      <w:r>
-        <w:rPr>
-          <w:color w:val="000000"/>
-          <w:lang w:val="en-CA"/>
-        </w:rPr>
-        <w:t xml:space="preserve"> </w:t>
-      </w:r>
-      <w:r>
-        <w:rPr>
-          <w:color w:val="000000"/>
-          <w:lang w:val="en-CA"/>
-        </w:rPr>
-        <w:t xml:space="preserve">to change to dark </w:t>
-      </w:r>
-      <w:r>
-        <w:rPr>
-          <w:color w:val="000000"/>
-          <w:lang w:val="en-CA"/>
-        </w:rPr>
-        <w:t xml:space="preserve">theme </w:t>
-      </w:r>
-      <w:r>
-        <w:rPr>
-          <w:color w:val="000000"/>
-          <w:lang w:val="en-CA"/>
-        </w:rPr>
-        <w:t>mode</w:t>
-      </w:r>
-      <w:r>
-        <w:rPr>
-          <w:color w:val="000000"/>
-          <w:lang w:val="en-CA"/>
-        </w:rPr>
-        <w:t>]</w:t>
-      </w:r>
-    </w:p>
-    <w:p>
-      <w:pPr>
-        <w:spacing w:line="240" w:lineRule="auto"/>
-        <w:rPr>
-          <w:lang w:val="en-CA"/>
-        </w:rPr>
-      </w:pPr>
-      <w:r>
-        <w:rPr>
-          <w:color w:val="000000"/>
-          <w:lang w:val="en-CA"/>
-        </w:rPr>
-        <w:t>Then</w:t>
-      </w:r>
-      <w:r>
-        <w:rPr>
-          <w:color w:val="000000"/>
-          <w:lang w:val="en-CA"/>
-        </w:rPr>
-        <w:t xml:space="preserve"> [</w:t>
-      </w:r>
-      <w:r>
-        <w:rPr>
-          <w:color w:val="000000"/>
-          <w:lang w:val="en-CA"/>
-        </w:rPr>
-        <w:t xml:space="preserve">the </w:t>
-      </w:r>
-      <w:r>
-        <w:rPr>
-          <w:color w:val="000000"/>
-          <w:lang w:val="en-CA"/>
-        </w:rPr>
-        <w:t>theme mode</w:t>
-      </w:r>
-      <w:r>
-        <w:rPr>
-          <w:color w:val="000000"/>
-          <w:lang w:val="en-CA"/>
-        </w:rPr>
-        <w:t xml:space="preserve"> will be changed</w:t>
-      </w:r>
-      <w:r>
-        <w:rPr>
-          <w:color w:val="000000"/>
-          <w:lang w:val="en-CA"/>
-        </w:rPr>
-        <w:t>]</w:t>
-      </w:r>
-    </w:p>
-    <w:p>
-      <w:pPr>
-        <w:spacing w:line="240" w:lineRule="auto"/>
-        <w:rPr>
-          <w:lang w:val="en-CA"/>
-        </w:rPr>
-      </w:pPr>
-    </w:p>
-    <w:p>
-      <w:pPr>
-        <w:spacing w:line="240" w:lineRule="auto"/>
-        <w:rPr>
-          <w:lang w:val="en-CA"/>
-        </w:rPr>
-      </w:pPr>
-      <w:r>
-        <w:rPr>
-          <w:color w:val="000000"/>
-          <w:lang w:val="en-CA"/>
-        </w:rPr>
-        <w:t xml:space="preserve">Story: Change the </w:t>
-      </w:r>
-      <w:r>
-        <w:rPr>
-          <w:color w:val="000000"/>
-          <w:lang w:val="en-CA"/>
-        </w:rPr>
-        <w:t>dark mode theme</w:t>
-      </w:r>
-    </w:p>
-    <w:p>
-      <w:pPr>
-        <w:spacing w:line="240" w:lineRule="auto"/>
-        <w:rPr>
-          <w:lang w:val="en-CA"/>
-        </w:rPr>
-      </w:pPr>
-      <w:r>
-        <w:rPr>
-          <w:color w:val="000000"/>
-          <w:lang w:val="en-CA"/>
-        </w:rPr>
-        <w:t xml:space="preserve">Scenario 2: Verify that others cannot </w:t>
-      </w:r>
-      <w:r>
-        <w:rPr>
-          <w:color w:val="000000"/>
-          <w:lang w:val="en-CA"/>
-        </w:rPr>
-        <w:t>change the dark theme</w:t>
-      </w:r>
-      <w:r>
-        <w:rPr>
-          <w:color w:val="000000"/>
-          <w:lang w:val="en-CA"/>
-        </w:rPr>
-        <w:t xml:space="preserve"> mode</w:t>
-      </w:r>
-    </w:p>
-    <w:p>
-      <w:pPr>
-        <w:spacing w:line="240" w:lineRule="auto"/>
-        <w:rPr>
-          <w:lang w:val="en-CA"/>
-        </w:rPr>
-      </w:pPr>
-      <w:r>
-        <w:rPr>
-          <w:color w:val="000000"/>
-          <w:lang w:val="en-CA"/>
-        </w:rPr>
-        <w:t>Given</w:t>
-      </w:r>
-      <w:r>
-        <w:rPr>
-          <w:color w:val="000000"/>
-          <w:lang w:val="en-CA"/>
-        </w:rPr>
-        <w:t xml:space="preserve"> [</w:t>
-      </w:r>
-      <w:r>
-        <w:rPr>
-          <w:color w:val="000000"/>
-          <w:lang w:val="en-CA"/>
-        </w:rPr>
-        <w:t>that the user is not the owner or waiters</w:t>
-      </w:r>
-      <w:r>
-        <w:rPr>
-          <w:color w:val="000000"/>
-          <w:lang w:val="en-CA"/>
-        </w:rPr>
-        <w:t>]</w:t>
-      </w:r>
-    </w:p>
-    <w:p>
-      <w:pPr>
-        <w:spacing w:line="240" w:lineRule="auto"/>
-        <w:rPr>
-          <w:lang w:val="en-CA"/>
-        </w:rPr>
-      </w:pPr>
-      <w:r>
-        <w:rPr>
-          <w:color w:val="000000"/>
-          <w:lang w:val="en-CA"/>
-        </w:rPr>
-        <w:t>When</w:t>
-      </w:r>
-      <w:r>
-        <w:rPr>
-          <w:color w:val="000000"/>
-          <w:lang w:val="en-CA"/>
-        </w:rPr>
-        <w:t xml:space="preserve"> [</w:t>
-      </w:r>
-      <w:r>
-        <w:rPr>
-          <w:color w:val="000000"/>
-          <w:lang w:val="en-CA"/>
-        </w:rPr>
-        <w:t xml:space="preserve">the user tries to </w:t>
-      </w:r>
-      <w:r>
-        <w:rPr>
-          <w:color w:val="000000"/>
-          <w:lang w:val="en-CA"/>
-        </w:rPr>
-        <w:t>change to dark theme</w:t>
-      </w:r>
-      <w:r>
-        <w:rPr>
-          <w:color w:val="000000"/>
-          <w:lang w:val="en-CA"/>
-        </w:rPr>
-        <w:t xml:space="preserve"> mode</w:t>
-      </w:r>
-      <w:r>
-        <w:rPr>
-          <w:color w:val="000000"/>
-          <w:lang w:val="en-CA"/>
-        </w:rPr>
-        <w:t>]</w:t>
-      </w:r>
-    </w:p>
-    <w:p>
-      <w:pPr>
-        <w:spacing w:line="240" w:lineRule="auto"/>
-        <w:rPr>
-          <w:lang w:val="en-CA"/>
-        </w:rPr>
-      </w:pPr>
-      <w:r>
-        <w:rPr>
-          <w:color w:val="000000"/>
-          <w:lang w:val="en-CA"/>
-        </w:rPr>
-        <w:t>Then</w:t>
-      </w:r>
-      <w:r>
-        <w:rPr>
-          <w:color w:val="000000"/>
-          <w:lang w:val="en-CA"/>
-        </w:rPr>
-        <w:t xml:space="preserve"> [</w:t>
-      </w:r>
-      <w:r>
-        <w:rPr>
-          <w:color w:val="000000"/>
-          <w:lang w:val="en-CA"/>
-        </w:rPr>
-        <w:t xml:space="preserve">then </w:t>
-      </w:r>
-      <w:r>
-        <w:rPr>
-          <w:color w:val="000000"/>
-          <w:lang w:val="en-CA"/>
-        </w:rPr>
-        <w:t>theme</w:t>
-      </w:r>
-      <w:r>
-        <w:rPr>
-          <w:color w:val="000000"/>
-          <w:lang w:val="en-CA"/>
-        </w:rPr>
-        <w:t xml:space="preserve"> mode will be changed</w:t>
-      </w:r>
-      <w:r>
-        <w:rPr>
-          <w:color w:val="000000"/>
-          <w:lang w:val="en-CA"/>
-        </w:rPr>
-        <w:t>]</w:t>
-      </w:r>
-    </w:p>
-    <w:p>
-      <w:pPr>
-        <w:spacing w:line="240" w:lineRule="auto"/>
-        <w:rPr>
-          <w:lang w:val="en-CA"/>
-        </w:rPr>
-      </w:pPr>
-      <w:r>
-        <w:rPr>
-          <w:color w:val="000000"/>
-          <w:lang w:val="en-CA"/>
-        </w:rPr>
-        <w:t>And</w:t>
-      </w:r>
-      <w:r>
-        <w:rPr>
-          <w:color w:val="000000"/>
-          <w:lang w:val="en-CA"/>
-        </w:rPr>
-        <w:t xml:space="preserve"> [</w:t>
-      </w:r>
-      <w:r>
-        <w:rPr>
-          <w:color w:val="000000"/>
-          <w:lang w:val="en-CA"/>
-        </w:rPr>
-        <w:t>An error message will be displayed</w:t>
-      </w:r>
-      <w:r>
-        <w:rPr>
-          <w:color w:val="000000"/>
-          <w:lang w:val="en-CA"/>
-        </w:rPr>
-        <w:t>]</w:t>
-      </w:r>
-    </w:p>
-    <w:p>
-      <w:pPr>
-        <w:spacing w:line="240" w:lineRule="auto"/>
-        <w:rPr>
-          <w:lang w:val="en-CA"/>
-        </w:rPr>
-      </w:pPr>
-      <w:r>
-        <w:rPr>
-          <w:color w:val="000000"/>
-          <w:lang w:val="en-CA"/>
-        </w:rPr>
-        <w:t xml:space="preserve">And </w:t>
-      </w:r>
-      <w:r>
-        <w:rPr>
-          <w:color w:val="000000"/>
-          <w:lang w:val="en-CA"/>
-        </w:rPr>
-        <w:t>[</w:t>
-      </w:r>
-      <w:r>
-        <w:rPr>
-          <w:color w:val="000000"/>
-          <w:lang w:val="en-CA"/>
-        </w:rPr>
-        <w:t>the user will be locked out</w:t>
-      </w:r>
-      <w:r>
-        <w:rPr>
-          <w:color w:val="000000"/>
-          <w:lang w:val="en-CA"/>
-        </w:rPr>
-        <w:t>]</w:t>
-      </w:r>
-    </w:p>
-    <w:p>
-      <w:pPr>
+        <w:t>View wine statistics in charts</w:t>
+      </w:r>
+    </w:p>
+    <w:p>
+      <w:pPr>
+        <w:rPr>
+          <w:lang w:val="en-CA"/>
+        </w:rPr>
+      </w:pPr>
+      <w:r>
+        <w:rPr>
+          <w:color w:val="000000"/>
+          <w:lang w:val="en-CA"/>
+        </w:rPr>
+        <w:t>Story: View wine statistics in charts</w:t>
+      </w:r>
+    </w:p>
+    <w:p>
+      <w:pPr>
+        <w:rPr>
+          <w:lang w:val="en-CA"/>
+        </w:rPr>
+      </w:pPr>
+      <w:r>
+        <w:rPr>
+          <w:color w:val="000000"/>
+          <w:lang w:val="en-CA"/>
+        </w:rPr>
+        <w:t>Scenario 1: Verify that an employee can view the database</w:t>
+      </w:r>
+    </w:p>
+    <w:p>
+      <w:pPr>
+        <w:rPr>
+          <w:lang w:val="en-CA"/>
+        </w:rPr>
+      </w:pPr>
+      <w:r>
+        <w:rPr>
+          <w:color w:val="000000"/>
+          <w:lang w:val="en-CA"/>
+        </w:rPr>
+        <w:t>Given: that the user is an employee (owner or waiter)</w:t>
+      </w:r>
+    </w:p>
+    <w:p>
+      <w:pPr>
+        <w:rPr>
+          <w:lang w:val="en-CA"/>
+        </w:rPr>
+      </w:pPr>
+      <w:r>
+        <w:rPr>
+          <w:color w:val="000000"/>
+          <w:lang w:val="en-CA"/>
+        </w:rPr>
+        <w:t>When the user tries to view the inventory in the form of charts (pie or bar)</w:t>
+      </w:r>
+    </w:p>
+    <w:p>
+      <w:pPr>
+        <w:rPr>
+          <w:lang w:val="en-CA"/>
+        </w:rPr>
+      </w:pPr>
+      <w:r>
+        <w:rPr>
+          <w:color w:val="000000"/>
+          <w:lang w:val="en-CA"/>
+        </w:rPr>
+        <w:t>Then the charts representing the inventory will be shown</w:t>
+      </w:r>
+    </w:p>
+    <w:p>
+      <w:pPr>
+        <w:spacing w:line="240" w:lineRule="auto"/>
+        <w:rPr>
+          <w:lang w:val="en-CA"/>
+        </w:rPr>
+      </w:pPr>
+    </w:p>
+    <w:p>
+      <w:pPr>
+        <w:rPr>
+          <w:lang w:val="en-CA"/>
+        </w:rPr>
+      </w:pPr>
+      <w:r>
+        <w:rPr>
+          <w:color w:val="000000"/>
+          <w:lang w:val="en-CA"/>
+        </w:rPr>
+        <w:t>Story: View wine statistics in charts</w:t>
+      </w:r>
+    </w:p>
+    <w:p>
+      <w:pPr>
+        <w:rPr>
+          <w:lang w:val="en-CA"/>
+        </w:rPr>
+      </w:pPr>
+      <w:r>
+        <w:rPr>
+          <w:color w:val="000000"/>
+          <w:lang w:val="en-CA"/>
+        </w:rPr>
+        <w:t>Scenario 2:  Verify that an employee can view the database</w:t>
+      </w:r>
+    </w:p>
+    <w:p>
+      <w:pPr>
+        <w:rPr>
+          <w:lang w:val="en-CA"/>
+        </w:rPr>
+      </w:pPr>
+      <w:r>
+        <w:rPr>
+          <w:color w:val="000000"/>
+          <w:lang w:val="en-CA"/>
+        </w:rPr>
+        <w:t>Given: that the user is not an employee (owner or waiter)</w:t>
+      </w:r>
+    </w:p>
+    <w:p>
+      <w:pPr>
+        <w:rPr>
+          <w:lang w:val="en-CA"/>
+        </w:rPr>
+      </w:pPr>
+      <w:r>
+        <w:rPr>
+          <w:color w:val="000000"/>
+          <w:lang w:val="en-CA"/>
+        </w:rPr>
+        <w:t>When the user tries to view the inventory in the form of charts (pie or bar)</w:t>
+      </w:r>
+    </w:p>
+    <w:p>
+      <w:pPr>
+        <w:rPr>
+          <w:lang w:val="en-CA"/>
+        </w:rPr>
+      </w:pPr>
+      <w:r>
+        <w:rPr>
+          <w:color w:val="000000"/>
+          <w:lang w:val="en-CA"/>
+        </w:rPr>
+        <w:t>Then the charts representing the inventory will not be shown</w:t>
+      </w:r>
+    </w:p>
+    <w:p>
+      <w:pPr>
+        <w:rPr>
+          <w:lang w:val="en-CA"/>
+        </w:rPr>
+      </w:pPr>
+      <w:r>
+        <w:rPr>
+          <w:color w:val="000000"/>
+          <w:lang w:val="en-CA"/>
+        </w:rPr>
+        <w:t>And an error message will be displayed</w:t>
+      </w:r>
+    </w:p>
+    <w:p>
+      <w:pPr>
+        <w:rPr>
+          <w:lang w:val="en-CA"/>
+        </w:rPr>
+      </w:pPr>
+      <w:r>
+        <w:rPr>
+          <w:color w:val="000000"/>
+          <w:lang w:val="en-CA"/>
+        </w:rPr>
+        <w:t>And the user will be locked out</w:t>
+      </w:r>
+    </w:p>
+    <w:p>
+      <w:pPr>
+        <w:numPr>
+          <w:ilvl w:val="0"/>
+          <w:numId w:val="21"/>
+        </w:numPr>
+        <w:spacing w:before="240" w:after="240"/>
         <w:textAlignment w:val="baseline"/>
         <w:rPr>
           <w:color w:val="000000"/>
           <w:lang w:val="en-CA"/>
         </w:rPr>
       </w:pPr>
+      <w:r>
+        <w:rPr>
+          <w:color w:val="000000"/>
+          <w:lang w:val="en-CA"/>
+        </w:rPr>
+        <w:t>View past inventory</w:t>
+      </w:r>
+    </w:p>
+    <w:p>
+      <w:pPr>
+        <w:rPr>
+          <w:lang w:val="en-CA"/>
+        </w:rPr>
+      </w:pPr>
+      <w:r>
+        <w:rPr>
+          <w:color w:val="000000"/>
+          <w:lang w:val="en-CA"/>
+        </w:rPr>
+        <w:t>Story: View past inventory</w:t>
+      </w:r>
+    </w:p>
+    <w:p>
+      <w:pPr>
+        <w:rPr>
+          <w:lang w:val="en-CA"/>
+        </w:rPr>
+      </w:pPr>
+      <w:r>
+        <w:rPr>
+          <w:color w:val="000000"/>
+          <w:lang w:val="en-CA"/>
+        </w:rPr>
+        <w:t>Scenario 1: Verify that an employee can view the database</w:t>
+      </w:r>
+    </w:p>
+    <w:p>
+      <w:pPr>
+        <w:rPr>
+          <w:lang w:val="en-CA"/>
+        </w:rPr>
+      </w:pPr>
+      <w:r>
+        <w:rPr>
+          <w:color w:val="000000"/>
+          <w:lang w:val="en-CA"/>
+        </w:rPr>
+        <w:t>Given: that the user is an employee (owner or waiter)</w:t>
+      </w:r>
+    </w:p>
+    <w:p>
+      <w:pPr>
+        <w:rPr>
+          <w:lang w:val="en-CA"/>
+        </w:rPr>
+      </w:pPr>
+      <w:r>
+        <w:rPr>
+          <w:color w:val="000000"/>
+          <w:lang w:val="en-CA"/>
+        </w:rPr>
+        <w:t>When the user tries to see past inventory        </w:t>
+      </w:r>
+    </w:p>
+    <w:p>
+      <w:pPr>
+        <w:rPr>
+          <w:lang w:val="en-CA"/>
+        </w:rPr>
+      </w:pPr>
+      <w:r>
+        <w:rPr>
+          <w:color w:val="000000"/>
+          <w:lang w:val="en-CA"/>
+        </w:rPr>
+        <w:t>Then the past inventory will be shown</w:t>
+      </w:r>
+    </w:p>
+    <w:p>
+      <w:pPr>
+        <w:spacing w:line="240" w:lineRule="auto"/>
+        <w:rPr>
+          <w:lang w:val="en-CA"/>
+        </w:rPr>
+      </w:pPr>
+    </w:p>
+    <w:p>
+      <w:pPr>
+        <w:rPr>
+          <w:lang w:val="en-CA"/>
+        </w:rPr>
+      </w:pPr>
+      <w:r>
+        <w:rPr>
+          <w:color w:val="000000"/>
+          <w:lang w:val="en-CA"/>
+        </w:rPr>
+        <w:t>Story: View past inventory</w:t>
+      </w:r>
+    </w:p>
+    <w:p>
+      <w:pPr>
+        <w:rPr>
+          <w:lang w:val="en-CA"/>
+        </w:rPr>
+      </w:pPr>
+      <w:r>
+        <w:rPr>
+          <w:color w:val="000000"/>
+          <w:lang w:val="en-CA"/>
+        </w:rPr>
+        <w:t>Scenario 2:  Verify that an employee can view the database</w:t>
+      </w:r>
+    </w:p>
+    <w:p>
+      <w:pPr>
+        <w:rPr>
+          <w:lang w:val="en-CA"/>
+        </w:rPr>
+      </w:pPr>
+      <w:r>
+        <w:rPr>
+          <w:color w:val="000000"/>
+          <w:lang w:val="en-CA"/>
+        </w:rPr>
+        <w:lastRenderedPageBreak/>
+        <w:t>Given: that the user is not an employee (owner or waiter)</w:t>
+      </w:r>
+    </w:p>
+    <w:p>
+      <w:pPr>
+        <w:rPr>
+          <w:lang w:val="en-CA"/>
+        </w:rPr>
+      </w:pPr>
+      <w:r>
+        <w:rPr>
+          <w:color w:val="000000"/>
+          <w:lang w:val="en-CA"/>
+        </w:rPr>
+        <w:t>When the user tries to see past inventory        </w:t>
+      </w:r>
+    </w:p>
+    <w:p>
+      <w:pPr>
+        <w:rPr>
+          <w:lang w:val="en-CA"/>
+        </w:rPr>
+      </w:pPr>
+      <w:r>
+        <w:rPr>
+          <w:color w:val="000000"/>
+          <w:lang w:val="en-CA"/>
+        </w:rPr>
+        <w:t>Then the past inventory will not be shown</w:t>
+      </w:r>
+    </w:p>
+    <w:p>
+      <w:pPr>
+        <w:rPr>
+          <w:lang w:val="en-CA"/>
+        </w:rPr>
+      </w:pPr>
+      <w:r>
+        <w:rPr>
+          <w:color w:val="000000"/>
+          <w:lang w:val="en-CA"/>
+        </w:rPr>
+        <w:t>And an error message will be displayed</w:t>
+      </w:r>
+    </w:p>
+    <w:p>
+      <w:pPr>
+        <w:rPr>
+          <w:lang w:val="en-CA"/>
+        </w:rPr>
+      </w:pPr>
+      <w:r>
+        <w:rPr>
+          <w:color w:val="000000"/>
+          <w:lang w:val="en-CA"/>
+        </w:rPr>
+        <w:t>And the user will be locked out</w:t>
+      </w:r>
+    </w:p>
+    <w:p>
+      <w:pPr>
+        <w:numPr>
+          <w:ilvl w:val="0"/>
+          <w:numId w:val="22"/>
+        </w:numPr>
+        <w:spacing w:before="240" w:after="240"/>
+        <w:textAlignment w:val="baseline"/>
+        <w:rPr>
+          <w:color w:val="000000"/>
+          <w:lang w:val="en-CA"/>
+        </w:rPr>
+      </w:pPr>
+      <w:r>
+        <w:rPr>
+          <w:color w:val="000000"/>
+          <w:lang w:val="en-CA"/>
+        </w:rPr>
+        <w:t>View who did changes to the wine inventory</w:t>
+      </w:r>
+    </w:p>
+    <w:p>
+      <w:pPr>
+        <w:rPr>
+          <w:lang w:val="en-CA"/>
+        </w:rPr>
+      </w:pPr>
+      <w:r>
+        <w:rPr>
+          <w:color w:val="000000"/>
+          <w:lang w:val="en-CA"/>
+        </w:rPr>
+        <w:t>Story: View who did changes to the wine inventory</w:t>
+      </w:r>
+    </w:p>
+    <w:p>
+      <w:pPr>
+        <w:rPr>
+          <w:lang w:val="en-CA"/>
+        </w:rPr>
+      </w:pPr>
+      <w:r>
+        <w:rPr>
+          <w:color w:val="000000"/>
+          <w:lang w:val="en-CA"/>
+        </w:rPr>
+        <w:t>Scenario 1: Verify that an employee can view the database</w:t>
+      </w:r>
+    </w:p>
+    <w:p>
+      <w:pPr>
+        <w:rPr>
+          <w:lang w:val="en-CA"/>
+        </w:rPr>
+      </w:pPr>
+      <w:r>
+        <w:rPr>
+          <w:color w:val="000000"/>
+          <w:lang w:val="en-CA"/>
+        </w:rPr>
+        <w:t>Given: that the user is an employee (owner or waiter)</w:t>
+      </w:r>
+    </w:p>
+    <w:p>
+      <w:pPr>
+        <w:rPr>
+          <w:lang w:val="en-CA"/>
+        </w:rPr>
+      </w:pPr>
+      <w:r>
+        <w:rPr>
+          <w:color w:val="000000"/>
+          <w:lang w:val="en-CA"/>
+        </w:rPr>
+        <w:t>When the user tries to see who did the last changes</w:t>
+      </w:r>
+    </w:p>
+    <w:p>
+      <w:pPr>
+        <w:rPr>
+          <w:lang w:val="en-CA"/>
+        </w:rPr>
+      </w:pPr>
+      <w:r>
+        <w:rPr>
+          <w:color w:val="000000"/>
+          <w:lang w:val="en-CA"/>
+        </w:rPr>
+        <w:t>Then the name of the person will be shown</w:t>
+      </w:r>
+    </w:p>
+    <w:p>
+      <w:pPr>
+        <w:spacing w:line="240" w:lineRule="auto"/>
+        <w:rPr>
+          <w:lang w:val="en-CA"/>
+        </w:rPr>
+      </w:pPr>
+    </w:p>
+    <w:p>
+      <w:pPr>
+        <w:rPr>
+          <w:lang w:val="en-CA"/>
+        </w:rPr>
+      </w:pPr>
+      <w:r>
+        <w:rPr>
+          <w:color w:val="000000"/>
+          <w:lang w:val="en-CA"/>
+        </w:rPr>
+        <w:t>Story: View who did changes to the wine inventory</w:t>
+      </w:r>
+    </w:p>
+    <w:p>
+      <w:pPr>
+        <w:rPr>
+          <w:lang w:val="en-CA"/>
+        </w:rPr>
+      </w:pPr>
+      <w:r>
+        <w:rPr>
+          <w:color w:val="000000"/>
+          <w:lang w:val="en-CA"/>
+        </w:rPr>
+        <w:t>Scenario 2: Verify that an employee can view the database</w:t>
+      </w:r>
+    </w:p>
+    <w:p>
+      <w:pPr>
+        <w:rPr>
+          <w:lang w:val="en-CA"/>
+        </w:rPr>
+      </w:pPr>
+      <w:r>
+        <w:rPr>
+          <w:color w:val="000000"/>
+          <w:lang w:val="en-CA"/>
+        </w:rPr>
+        <w:t>Given: that the user is not an employee (owner or waiter)</w:t>
+      </w:r>
+    </w:p>
+    <w:p>
+      <w:pPr>
+        <w:rPr>
+          <w:lang w:val="en-CA"/>
+        </w:rPr>
+      </w:pPr>
+      <w:r>
+        <w:rPr>
+          <w:color w:val="000000"/>
+          <w:lang w:val="en-CA"/>
+        </w:rPr>
+        <w:t>When the user tries to see who did the last changes</w:t>
+      </w:r>
+    </w:p>
+    <w:p>
+      <w:pPr>
+        <w:rPr>
+          <w:lang w:val="en-CA"/>
+        </w:rPr>
+      </w:pPr>
+      <w:r>
+        <w:rPr>
+          <w:color w:val="000000"/>
+          <w:lang w:val="en-CA"/>
+        </w:rPr>
+        <w:t>Then the name of the person will not be shown</w:t>
+      </w:r>
+    </w:p>
+    <w:p>
+      <w:pPr>
+        <w:rPr>
+          <w:lang w:val="en-CA"/>
+        </w:rPr>
+      </w:pPr>
+      <w:r>
+        <w:rPr>
+          <w:color w:val="000000"/>
+          <w:lang w:val="en-CA"/>
+        </w:rPr>
+        <w:t>And an error message will be displayed</w:t>
+      </w:r>
+    </w:p>
+    <w:p>
+      <w:pPr>
+        <w:rPr>
+          <w:lang w:val="en-CA"/>
+        </w:rPr>
+      </w:pPr>
+      <w:r>
+        <w:rPr>
+          <w:color w:val="000000"/>
+          <w:lang w:val="en-CA"/>
+        </w:rPr>
+        <w:t>And the user will be locked out</w:t>
+      </w:r>
+    </w:p>
+    <w:p>
+      <w:pPr>
+        <w:numPr>
+          <w:ilvl w:val="0"/>
+          <w:numId w:val="23"/>
+        </w:numPr>
+        <w:spacing w:before="240" w:after="240"/>
+        <w:textAlignment w:val="baseline"/>
+        <w:rPr>
+          <w:color w:val="000000"/>
+          <w:lang w:val="en-CA"/>
+        </w:rPr>
+      </w:pPr>
+      <w:r>
+        <w:rPr>
+          <w:color w:val="000000"/>
+          <w:lang w:val="en-CA"/>
+        </w:rPr>
+        <w:t>Change inventory sort by</w:t>
+      </w:r>
+    </w:p>
+    <w:p>
+      <w:pPr>
+        <w:rPr>
+          <w:lang w:val="en-CA"/>
+        </w:rPr>
+      </w:pPr>
+      <w:r>
+        <w:rPr>
+          <w:color w:val="000000"/>
+          <w:lang w:val="en-CA"/>
+        </w:rPr>
+        <w:t>Story: Change inventory sort by</w:t>
+      </w:r>
+    </w:p>
+    <w:p>
+      <w:pPr>
+        <w:rPr>
+          <w:lang w:val="en-CA"/>
+        </w:rPr>
+      </w:pPr>
+      <w:r>
+        <w:rPr>
+          <w:color w:val="000000"/>
+          <w:lang w:val="en-CA"/>
+        </w:rPr>
+        <w:t>Scenario 1: Verify that an employee can modify the database</w:t>
+      </w:r>
+    </w:p>
+    <w:p>
+      <w:pPr>
+        <w:rPr>
+          <w:lang w:val="en-CA"/>
+        </w:rPr>
+      </w:pPr>
+      <w:r>
+        <w:rPr>
+          <w:color w:val="000000"/>
+          <w:lang w:val="en-CA"/>
+        </w:rPr>
+        <w:lastRenderedPageBreak/>
+        <w:t>Given: that the user is and employee (owner or waiter)</w:t>
+      </w:r>
+    </w:p>
+    <w:p>
+      <w:pPr>
+        <w:rPr>
+          <w:lang w:val="en-CA"/>
+        </w:rPr>
+      </w:pPr>
+      <w:r>
+        <w:rPr>
+          <w:color w:val="000000"/>
+          <w:lang w:val="en-CA"/>
+        </w:rPr>
+        <w:t>When the employee tries to sort the inventory by wine type, wine quantity or wine name</w:t>
+      </w:r>
+    </w:p>
+    <w:p>
+      <w:pPr>
+        <w:rPr>
+          <w:lang w:val="en-CA"/>
+        </w:rPr>
+      </w:pPr>
+      <w:r>
+        <w:rPr>
+          <w:color w:val="000000"/>
+          <w:lang w:val="en-CA"/>
+        </w:rPr>
+        <w:t>Then the inventory will be sorted by wine type, wine quantity or wine name.</w:t>
+      </w:r>
+    </w:p>
+    <w:p>
+      <w:pPr>
+        <w:spacing w:line="240" w:lineRule="auto"/>
+        <w:rPr>
+          <w:lang w:val="en-CA"/>
+        </w:rPr>
+      </w:pPr>
+    </w:p>
+    <w:p>
+      <w:pPr>
+        <w:rPr>
+          <w:lang w:val="en-CA"/>
+        </w:rPr>
+      </w:pPr>
+      <w:r>
+        <w:rPr>
+          <w:color w:val="000000"/>
+          <w:lang w:val="en-CA"/>
+        </w:rPr>
+        <w:t>Story: Change inventory sort by</w:t>
+      </w:r>
+    </w:p>
+    <w:p>
+      <w:pPr>
+        <w:rPr>
+          <w:lang w:val="en-CA"/>
+        </w:rPr>
+      </w:pPr>
+      <w:r>
+        <w:rPr>
+          <w:color w:val="000000"/>
+          <w:lang w:val="en-CA"/>
+        </w:rPr>
+        <w:t>Scenario 2: Verify that an employee can modify the database</w:t>
+      </w:r>
+    </w:p>
+    <w:p>
+      <w:pPr>
+        <w:rPr>
+          <w:lang w:val="en-CA"/>
+        </w:rPr>
+      </w:pPr>
+      <w:r>
+        <w:rPr>
+          <w:color w:val="000000"/>
+          <w:lang w:val="en-CA"/>
+        </w:rPr>
+        <w:t>Given: that the user is not an employee (owner or waiter)</w:t>
+      </w:r>
+    </w:p>
+    <w:p>
+      <w:pPr>
+        <w:rPr>
+          <w:lang w:val="en-CA"/>
+        </w:rPr>
+      </w:pPr>
+      <w:r>
+        <w:rPr>
+          <w:color w:val="000000"/>
+          <w:lang w:val="en-CA"/>
+        </w:rPr>
+        <w:t>When the user tries to sort the inventory by wine type, wine quantity or wine name</w:t>
+      </w:r>
+    </w:p>
+    <w:p>
+      <w:pPr>
+        <w:rPr>
+          <w:lang w:val="en-CA"/>
+        </w:rPr>
+      </w:pPr>
+      <w:r>
+        <w:rPr>
+          <w:color w:val="000000"/>
+          <w:lang w:val="en-CA"/>
+        </w:rPr>
+        <w:t>Then the inventory will not be sorted by wine type, wine quantity or wine name.</w:t>
+      </w:r>
+    </w:p>
+    <w:p>
+      <w:pPr>
+        <w:rPr>
+          <w:lang w:val="en-CA"/>
+        </w:rPr>
+      </w:pPr>
+      <w:r>
+        <w:rPr>
+          <w:color w:val="000000"/>
+          <w:lang w:val="en-CA"/>
+        </w:rPr>
+        <w:t>And an error message will be displayed</w:t>
+      </w:r>
+    </w:p>
+    <w:p>
+      <w:pPr>
+        <w:rPr>
+          <w:lang w:val="en-CA"/>
+        </w:rPr>
+      </w:pPr>
+      <w:r>
+        <w:rPr>
+          <w:color w:val="000000"/>
+          <w:lang w:val="en-CA"/>
+        </w:rPr>
+        <w:t>And the user will be locked out</w:t>
+      </w:r>
+    </w:p>
+    <w:p>
+      <w:pPr>
+        <w:numPr>
+          <w:ilvl w:val="0"/>
+          <w:numId w:val="24"/>
+        </w:numPr>
+        <w:spacing w:before="240" w:after="240"/>
+        <w:textAlignment w:val="baseline"/>
+        <w:rPr>
+          <w:color w:val="000000"/>
+          <w:lang w:val="en-CA"/>
+        </w:rPr>
+      </w:pPr>
+      <w:r>
+        <w:rPr>
+          <w:color w:val="000000"/>
+          <w:lang w:val="en-CA"/>
+        </w:rPr>
+        <w:t>Change inventory filter by</w:t>
+      </w:r>
+    </w:p>
+    <w:p>
+      <w:pPr>
+        <w:rPr>
+          <w:lang w:val="en-CA"/>
+        </w:rPr>
+      </w:pPr>
+      <w:r>
+        <w:rPr>
+          <w:color w:val="000000"/>
+          <w:lang w:val="en-CA"/>
+        </w:rPr>
+        <w:t>Story: Change inventory filter by</w:t>
+      </w:r>
+    </w:p>
+    <w:p>
+      <w:pPr>
+        <w:rPr>
+          <w:lang w:val="en-CA"/>
+        </w:rPr>
+      </w:pPr>
+      <w:r>
+        <w:rPr>
+          <w:color w:val="000000"/>
+          <w:lang w:val="en-CA"/>
+        </w:rPr>
+        <w:t>Scenario 1: Verify that an employee can modify the database</w:t>
+      </w:r>
+    </w:p>
+    <w:p>
+      <w:pPr>
+        <w:rPr>
+          <w:lang w:val="en-CA"/>
+        </w:rPr>
+      </w:pPr>
+      <w:r>
+        <w:rPr>
+          <w:color w:val="000000"/>
+          <w:lang w:val="en-CA"/>
+        </w:rPr>
+        <w:t>Given: that the user is and employee (owner or waiter)</w:t>
+      </w:r>
+    </w:p>
+    <w:p>
+      <w:pPr>
+        <w:rPr>
+          <w:lang w:val="en-CA"/>
+        </w:rPr>
+      </w:pPr>
+      <w:r>
+        <w:rPr>
+          <w:color w:val="000000"/>
+          <w:lang w:val="en-CA"/>
+        </w:rPr>
+        <w:t>When the employee tries to filter out the inventory by wine type, wine quantity or wine name</w:t>
+      </w:r>
+    </w:p>
+    <w:p>
+      <w:pPr>
+        <w:rPr>
+          <w:lang w:val="en-CA"/>
+        </w:rPr>
+      </w:pPr>
+      <w:r>
+        <w:rPr>
+          <w:color w:val="000000"/>
+          <w:lang w:val="en-CA"/>
+        </w:rPr>
+        <w:t>Then the inventory will be filtered out by wine type, wine quantity or wine name.</w:t>
+      </w:r>
+    </w:p>
+    <w:p>
+      <w:pPr>
+        <w:spacing w:line="240" w:lineRule="auto"/>
+        <w:rPr>
+          <w:lang w:val="en-CA"/>
+        </w:rPr>
+      </w:pPr>
+    </w:p>
+    <w:p>
+      <w:pPr>
+        <w:rPr>
+          <w:lang w:val="en-CA"/>
+        </w:rPr>
+      </w:pPr>
+      <w:r>
+        <w:rPr>
+          <w:color w:val="000000"/>
+          <w:lang w:val="en-CA"/>
+        </w:rPr>
+        <w:t>Story: Change inventory filter by</w:t>
+      </w:r>
+    </w:p>
+    <w:p>
+      <w:pPr>
+        <w:rPr>
+          <w:lang w:val="en-CA"/>
+        </w:rPr>
+      </w:pPr>
+      <w:r>
+        <w:rPr>
+          <w:color w:val="000000"/>
+          <w:lang w:val="en-CA"/>
+        </w:rPr>
+        <w:t>Scenario 2: Verify that an employee can modify the database</w:t>
+      </w:r>
+    </w:p>
+    <w:p>
+      <w:pPr>
+        <w:rPr>
+          <w:lang w:val="en-CA"/>
+        </w:rPr>
+      </w:pPr>
+      <w:r>
+        <w:rPr>
+          <w:color w:val="000000"/>
+          <w:lang w:val="en-CA"/>
+        </w:rPr>
+        <w:t>Given: that the user is not an employee (owner or waiter)</w:t>
+      </w:r>
+    </w:p>
+    <w:p>
+      <w:pPr>
+        <w:rPr>
+          <w:lang w:val="en-CA"/>
+        </w:rPr>
+      </w:pPr>
+      <w:r>
+        <w:rPr>
+          <w:color w:val="000000"/>
+          <w:lang w:val="en-CA"/>
+        </w:rPr>
+        <w:t>When the user tries to filter the inventory by wine type, wine quantity or wine name</w:t>
+      </w:r>
+    </w:p>
+    <w:p>
+      <w:pPr>
+        <w:rPr>
+          <w:lang w:val="en-CA"/>
+        </w:rPr>
+      </w:pPr>
+      <w:r>
+        <w:rPr>
+          <w:color w:val="000000"/>
+          <w:lang w:val="en-CA"/>
+        </w:rPr>
+        <w:t>Then the inventory will not be filtered by wine type, wine quantity or wine name.</w:t>
+      </w:r>
+    </w:p>
+    <w:p>
+      <w:pPr>
+        <w:rPr>
+          <w:lang w:val="en-CA"/>
+        </w:rPr>
+      </w:pPr>
+      <w:r>
+        <w:rPr>
+          <w:color w:val="000000"/>
+          <w:lang w:val="en-CA"/>
+        </w:rPr>
+        <w:lastRenderedPageBreak/>
+        <w:t>And an error message will be displayed</w:t>
+      </w:r>
+    </w:p>
+    <w:p>
+      <w:pPr>
+        <w:rPr>
+          <w:lang w:val="en-CA"/>
+        </w:rPr>
+      </w:pPr>
+      <w:r>
+        <w:rPr>
+          <w:color w:val="000000"/>
+          <w:lang w:val="en-CA"/>
+        </w:rPr>
+        <w:t>And the user will be lock</w:t>
+      </w:r>
+      <w:bookmarkStart w:id="12" w:name="_GoBack"/>
+      <w:bookmarkEnd w:id="12"/>
+      <w:r>
+        <w:rPr>
+          <w:color w:val="000000"/>
+          <w:lang w:val="en-CA"/>
+        </w:rPr>
+        <w:t>ed out</w:t>
+      </w:r>
+    </w:p>
+    <w:p>
+      <w:pPr>
+        <w:textAlignment w:val="baseline"/>
+        <w:rPr>
+          <w:color w:val="000000"/>
+          <w:lang w:val="en-CA"/>
+        </w:rPr>
+      </w:pPr>
     </w:p>
     <w:p/>
     <w:p>
@@ -4107,13 +5582,7 @@
         <w:rPr>
           <w:i/>
         </w:rPr>
-        <w:t>(10 marks) Appendix 2 – At least two user story test</w:t>
-      </w:r>
-      <w:r>
-        <w:rPr>
-          <w:i/>
-        </w:rPr>
-        <w:t>s for each user story in Appendix 1 – Include scans of the back of the 4 user story cards scanned for Appendix 1, and transcriptions of all user story tests.</w:t>
+        <w:t>(10 marks) Appendix 2 – At least two user story tests for each user story in Appendix 1 – Include scans of the back of the 4 user story cards scanned for Appendix 1, and transcriptions of all user story tests.</w:t>
       </w:r>
     </w:p>
     <w:p>
@@ -4143,13 +5612,21 @@
         <w:rPr>
           <w:i/>
         </w:rPr>
-        <w:t>(5 marks) Appendix 3 – User story map – Include photos of the completed user story</w:t>
-      </w:r>
+        <w:t xml:space="preserve">(5 marks) Appendix 3 – User story map – Include photos of the completed user story map, including close ups of at least 5 </w:t>
+      </w:r>
+      <w:proofErr w:type="spellStart"/>
       <w:r>
         <w:rPr>
           <w:i/>
         </w:rPr>
-        <w:t xml:space="preserve"> map, including close ups of at least 5 PostIt® notes so that they are legible.</w:t>
+        <w:t>PostIt</w:t>
+      </w:r>
+      <w:proofErr w:type="spellEnd"/>
+      <w:r>
+        <w:rPr>
+          <w:i/>
+        </w:rPr>
+        <w:t>® notes so that they are legible.</w:t>
       </w:r>
     </w:p>
     <w:p>
@@ -4165,7 +5642,15 @@
     </w:p>
     <w:p>
       <w:r>
-        <w:t>APA style biblio. If we refer to our own past deliverable, we must cite it.</w:t>
+        <w:t xml:space="preserve">APA style </w:t>
+      </w:r>
+      <w:proofErr w:type="spellStart"/>
+      <w:r>
+        <w:t>biblio</w:t>
+      </w:r>
+      <w:proofErr w:type="spellEnd"/>
+      <w:r>
+        <w:t>. If we refer to our own past deliverable, we must cite it.</w:t>
       </w:r>
     </w:p>
     <w:sectPr>
@@ -4213,9 +5698,17 @@
       </w:tabs>
       <w:spacing w:line="240" w:lineRule="auto"/>
       <w:ind w:firstLine="720"/>
+      <w:rPr>
+        <w:lang w:val="fr-CA"/>
+      </w:rPr>
     </w:pPr>
     <w:r>
       <w:tab/>
+    </w:r>
+    <w:r>
+      <w:rPr>
+        <w:lang w:val="fr-CA"/>
+      </w:rPr>
       <w:t>Haymond Yan</w:t>
     </w:r>
   </w:p>
@@ -4226,11 +5719,20 @@
       </w:tabs>
       <w:spacing w:line="240" w:lineRule="auto"/>
       <w:ind w:firstLine="720"/>
+      <w:rPr>
+        <w:lang w:val="fr-CA"/>
+      </w:rPr>
     </w:pPr>
     <w:r>
+      <w:rPr>
+        <w:lang w:val="fr-CA"/>
+      </w:rPr>
       <w:t>Client: Louis et Jacob</w:t>
     </w:r>
     <w:r>
+      <w:rPr>
+        <w:lang w:val="fr-CA"/>
+      </w:rPr>
       <w:tab/>
       <w:t>James-Gabriel Cortez-Gregoire</w:t>
     </w:r>
@@ -4242,11 +5744,20 @@
       </w:tabs>
       <w:spacing w:line="240" w:lineRule="auto"/>
       <w:ind w:firstLine="720"/>
+      <w:rPr>
+        <w:lang w:val="fr-CA"/>
+      </w:rPr>
     </w:pPr>
     <w:r>
+      <w:rPr>
+        <w:lang w:val="fr-CA"/>
+      </w:rPr>
       <w:t>Name: Louis Vincent De Paul</w:t>
     </w:r>
     <w:r>
+      <w:rPr>
+        <w:lang w:val="fr-CA"/>
+      </w:rPr>
       <w:tab/>
       <w:t>Synthia Vincent De Paul</w:t>
     </w:r>
@@ -4258,11 +5769,20 @@
       </w:tabs>
       <w:spacing w:line="240" w:lineRule="auto"/>
       <w:ind w:firstLine="720"/>
+      <w:rPr>
+        <w:lang w:val="fr-CA"/>
+      </w:rPr>
     </w:pPr>
     <w:r>
+      <w:rPr>
+        <w:lang w:val="fr-CA"/>
+      </w:rPr>
       <w:t>Contact: (514) 892-7108</w:t>
     </w:r>
     <w:r>
+      <w:rPr>
+        <w:lang w:val="fr-CA"/>
+      </w:rPr>
       <w:tab/>
       <w:t>Tristan Turcotte</w:t>
     </w:r>
@@ -4274,11 +5794,20 @@
       </w:tabs>
       <w:spacing w:line="240" w:lineRule="auto"/>
       <w:ind w:firstLine="720"/>
+      <w:rPr>
+        <w:lang w:val="fr-CA"/>
+      </w:rPr>
     </w:pPr>
     <w:r>
+      <w:rPr>
+        <w:lang w:val="fr-CA"/>
+      </w:rPr>
       <w:t>Date: March 25, 2020</w:t>
     </w:r>
     <w:r>
+      <w:rPr>
+        <w:lang w:val="fr-CA"/>
+      </w:rPr>
       <w:tab/>
       <w:t>Xiang Di Su</w:t>
     </w:r>
@@ -4290,6 +5819,9 @@
       </w:tabs>
       <w:spacing w:line="240" w:lineRule="auto"/>
       <w:ind w:firstLine="720"/>
+      <w:rPr>
+        <w:lang w:val="fr-CA"/>
+      </w:rPr>
     </w:pPr>
   </w:p>
 </w:ftr>
@@ -4750,6 +6282,119 @@
     </w:lvl>
   </w:abstractNum>
   <w:abstractNum w:abstractNumId="3" w15:restartNumberingAfterBreak="0">
+    <w:nsid w:val="23703C4E"/>
+    <w:multiLevelType w:val="multilevel"/>
+    <w:tmpl w:val="9AB6D464"/>
+    <w:lvl w:ilvl="0">
+      <w:start w:val="1"/>
+      <w:numFmt w:val="decimal"/>
+      <w:lvlText w:val="%1."/>
+      <w:lvlJc w:val="left"/>
+      <w:pPr>
+        <w:tabs>
+          <w:tab w:val="num" w:pos="720"/>
+        </w:tabs>
+        <w:ind w:left="720" w:hanging="360"/>
+      </w:pPr>
+    </w:lvl>
+    <w:lvl w:ilvl="1" w:tentative="1">
+      <w:start w:val="1"/>
+      <w:numFmt w:val="decimal"/>
+      <w:lvlText w:val="%2."/>
+      <w:lvlJc w:val="left"/>
+      <w:pPr>
+        <w:tabs>
+          <w:tab w:val="num" w:pos="1440"/>
+        </w:tabs>
+        <w:ind w:left="1440" w:hanging="360"/>
+      </w:pPr>
+    </w:lvl>
+    <w:lvl w:ilvl="2" w:tentative="1">
+      <w:start w:val="1"/>
+      <w:numFmt w:val="decimal"/>
+      <w:lvlText w:val="%3."/>
+      <w:lvlJc w:val="left"/>
+      <w:pPr>
+        <w:tabs>
+          <w:tab w:val="num" w:pos="2160"/>
+        </w:tabs>
+        <w:ind w:left="2160" w:hanging="360"/>
+      </w:pPr>
+    </w:lvl>
+    <w:lvl w:ilvl="3" w:tentative="1">
+      <w:start w:val="1"/>
+      <w:numFmt w:val="decimal"/>
+      <w:lvlText w:val="%4."/>
+      <w:lvlJc w:val="left"/>
+      <w:pPr>
+        <w:tabs>
+          <w:tab w:val="num" w:pos="2880"/>
+        </w:tabs>
+        <w:ind w:left="2880" w:hanging="360"/>
+      </w:pPr>
+    </w:lvl>
+    <w:lvl w:ilvl="4" w:tentative="1">
+      <w:start w:val="1"/>
+      <w:numFmt w:val="decimal"/>
+      <w:lvlText w:val="%5."/>
+      <w:lvlJc w:val="left"/>
+      <w:pPr>
+        <w:tabs>
+          <w:tab w:val="num" w:pos="3600"/>
+        </w:tabs>
+        <w:ind w:left="3600" w:hanging="360"/>
+      </w:pPr>
+    </w:lvl>
+    <w:lvl w:ilvl="5" w:tentative="1">
+      <w:start w:val="1"/>
+      <w:numFmt w:val="decimal"/>
+      <w:lvlText w:val="%6."/>
+      <w:lvlJc w:val="left"/>
+      <w:pPr>
+        <w:tabs>
+          <w:tab w:val="num" w:pos="4320"/>
+        </w:tabs>
+        <w:ind w:left="4320" w:hanging="360"/>
+      </w:pPr>
+    </w:lvl>
+    <w:lvl w:ilvl="6" w:tentative="1">
+      <w:start w:val="1"/>
+      <w:numFmt w:val="decimal"/>
+      <w:lvlText w:val="%7."/>
+      <w:lvlJc w:val="left"/>
+      <w:pPr>
+        <w:tabs>
+          <w:tab w:val="num" w:pos="5040"/>
+        </w:tabs>
+        <w:ind w:left="5040" w:hanging="360"/>
+      </w:pPr>
+    </w:lvl>
+    <w:lvl w:ilvl="7" w:tentative="1">
+      <w:start w:val="1"/>
+      <w:numFmt w:val="decimal"/>
+      <w:lvlText w:val="%8."/>
+      <w:lvlJc w:val="left"/>
+      <w:pPr>
+        <w:tabs>
+          <w:tab w:val="num" w:pos="5760"/>
+        </w:tabs>
+        <w:ind w:left="5760" w:hanging="360"/>
+      </w:pPr>
+    </w:lvl>
+    <w:lvl w:ilvl="8" w:tentative="1">
+      <w:start w:val="1"/>
+      <w:numFmt w:val="decimal"/>
+      <w:lvlText w:val="%9."/>
+      <w:lvlJc w:val="left"/>
+      <w:pPr>
+        <w:tabs>
+          <w:tab w:val="num" w:pos="6480"/>
+        </w:tabs>
+        <w:ind w:left="6480" w:hanging="360"/>
+      </w:pPr>
+    </w:lvl>
+  </w:abstractNum>
+  <w:abstractNum w:abstractNumId="4" w15:restartNumberingAfterBreak="0">
     <w:nsid w:val="29B134A9"/>
     <w:multiLevelType w:val="multilevel"/>
     <w:tmpl w:val="E1981FCC"/>
@@ -4862,7 +6507,7 @@
       </w:pPr>
     </w:lvl>
   </w:abstractNum>
-  <w:abstractNum w:abstractNumId="4" w15:restartNumberingAfterBreak="0">
+  <w:abstractNum w:abstractNumId="5" w15:restartNumberingAfterBreak="0">
     <w:nsid w:val="2EF2438C"/>
     <w:multiLevelType w:val="multilevel"/>
     <w:tmpl w:val="4EDA5C94"/>
@@ -4975,7 +6620,233 @@
       </w:pPr>
     </w:lvl>
   </w:abstractNum>
-  <w:abstractNum w:abstractNumId="5" w15:restartNumberingAfterBreak="0">
+  <w:abstractNum w:abstractNumId="6" w15:restartNumberingAfterBreak="0">
+    <w:nsid w:val="32EA728C"/>
+    <w:multiLevelType w:val="multilevel"/>
+    <w:tmpl w:val="751C55DC"/>
+    <w:lvl w:ilvl="0">
+      <w:start w:val="6"/>
+      <w:numFmt w:val="decimal"/>
+      <w:lvlText w:val="%1."/>
+      <w:lvlJc w:val="left"/>
+      <w:pPr>
+        <w:tabs>
+          <w:tab w:val="num" w:pos="720"/>
+        </w:tabs>
+        <w:ind w:left="720" w:hanging="360"/>
+      </w:pPr>
+    </w:lvl>
+    <w:lvl w:ilvl="1" w:tentative="1">
+      <w:start w:val="1"/>
+      <w:numFmt w:val="decimal"/>
+      <w:lvlText w:val="%2."/>
+      <w:lvlJc w:val="left"/>
+      <w:pPr>
+        <w:tabs>
+          <w:tab w:val="num" w:pos="1440"/>
+        </w:tabs>
+        <w:ind w:left="1440" w:hanging="360"/>
+      </w:pPr>
+    </w:lvl>
+    <w:lvl w:ilvl="2" w:tentative="1">
+      <w:start w:val="1"/>
+      <w:numFmt w:val="decimal"/>
+      <w:lvlText w:val="%3."/>
+      <w:lvlJc w:val="left"/>
+      <w:pPr>
+        <w:tabs>
+          <w:tab w:val="num" w:pos="2160"/>
+        </w:tabs>
+        <w:ind w:left="2160" w:hanging="360"/>
+      </w:pPr>
+    </w:lvl>
+    <w:lvl w:ilvl="3" w:tentative="1">
+      <w:start w:val="1"/>
+      <w:numFmt w:val="decimal"/>
+      <w:lvlText w:val="%4."/>
+      <w:lvlJc w:val="left"/>
+      <w:pPr>
+        <w:tabs>
+          <w:tab w:val="num" w:pos="2880"/>
+        </w:tabs>
+        <w:ind w:left="2880" w:hanging="360"/>
+      </w:pPr>
+    </w:lvl>
+    <w:lvl w:ilvl="4" w:tentative="1">
+      <w:start w:val="1"/>
+      <w:numFmt w:val="decimal"/>
+      <w:lvlText w:val="%5."/>
+      <w:lvlJc w:val="left"/>
+      <w:pPr>
+        <w:tabs>
+          <w:tab w:val="num" w:pos="3600"/>
+        </w:tabs>
+        <w:ind w:left="3600" w:hanging="360"/>
+      </w:pPr>
+    </w:lvl>
+    <w:lvl w:ilvl="5" w:tentative="1">
+      <w:start w:val="1"/>
+      <w:numFmt w:val="decimal"/>
+      <w:lvlText w:val="%6."/>
+      <w:lvlJc w:val="left"/>
+      <w:pPr>
+        <w:tabs>
+          <w:tab w:val="num" w:pos="4320"/>
+        </w:tabs>
+        <w:ind w:left="4320" w:hanging="360"/>
+      </w:pPr>
+    </w:lvl>
+    <w:lvl w:ilvl="6" w:tentative="1">
+      <w:start w:val="1"/>
+      <w:numFmt w:val="decimal"/>
+      <w:lvlText w:val="%7."/>
+      <w:lvlJc w:val="left"/>
+      <w:pPr>
+        <w:tabs>
+          <w:tab w:val="num" w:pos="5040"/>
+        </w:tabs>
+        <w:ind w:left="5040" w:hanging="360"/>
+      </w:pPr>
+    </w:lvl>
+    <w:lvl w:ilvl="7" w:tentative="1">
+      <w:start w:val="1"/>
+      <w:numFmt w:val="decimal"/>
+      <w:lvlText w:val="%8."/>
+      <w:lvlJc w:val="left"/>
+      <w:pPr>
+        <w:tabs>
+          <w:tab w:val="num" w:pos="5760"/>
+        </w:tabs>
+        <w:ind w:left="5760" w:hanging="360"/>
+      </w:pPr>
+    </w:lvl>
+    <w:lvl w:ilvl="8" w:tentative="1">
+      <w:start w:val="1"/>
+      <w:numFmt w:val="decimal"/>
+      <w:lvlText w:val="%9."/>
+      <w:lvlJc w:val="left"/>
+      <w:pPr>
+        <w:tabs>
+          <w:tab w:val="num" w:pos="6480"/>
+        </w:tabs>
+        <w:ind w:left="6480" w:hanging="360"/>
+      </w:pPr>
+    </w:lvl>
+  </w:abstractNum>
+  <w:abstractNum w:abstractNumId="7" w15:restartNumberingAfterBreak="0">
+    <w:nsid w:val="36075CEF"/>
+    <w:multiLevelType w:val="multilevel"/>
+    <w:tmpl w:val="EB829278"/>
+    <w:lvl w:ilvl="0">
+      <w:start w:val="3"/>
+      <w:numFmt w:val="decimal"/>
+      <w:lvlText w:val="%1."/>
+      <w:lvlJc w:val="left"/>
+      <w:pPr>
+        <w:tabs>
+          <w:tab w:val="num" w:pos="720"/>
+        </w:tabs>
+        <w:ind w:left="720" w:hanging="360"/>
+      </w:pPr>
+    </w:lvl>
+    <w:lvl w:ilvl="1" w:tentative="1">
+      <w:start w:val="1"/>
+      <w:numFmt w:val="decimal"/>
+      <w:lvlText w:val="%2."/>
+      <w:lvlJc w:val="left"/>
+      <w:pPr>
+        <w:tabs>
+          <w:tab w:val="num" w:pos="1440"/>
+        </w:tabs>
+        <w:ind w:left="1440" w:hanging="360"/>
+      </w:pPr>
+    </w:lvl>
+    <w:lvl w:ilvl="2" w:tentative="1">
+      <w:start w:val="1"/>
+      <w:numFmt w:val="decimal"/>
+      <w:lvlText w:val="%3."/>
+      <w:lvlJc w:val="left"/>
+      <w:pPr>
+        <w:tabs>
+          <w:tab w:val="num" w:pos="2160"/>
+        </w:tabs>
+        <w:ind w:left="2160" w:hanging="360"/>
+      </w:pPr>
+    </w:lvl>
+    <w:lvl w:ilvl="3" w:tentative="1">
+      <w:start w:val="1"/>
+      <w:numFmt w:val="decimal"/>
+      <w:lvlText w:val="%4."/>
+      <w:lvlJc w:val="left"/>
+      <w:pPr>
+        <w:tabs>
+          <w:tab w:val="num" w:pos="2880"/>
+        </w:tabs>
+        <w:ind w:left="2880" w:hanging="360"/>
+      </w:pPr>
+    </w:lvl>
+    <w:lvl w:ilvl="4" w:tentative="1">
+      <w:start w:val="1"/>
+      <w:numFmt w:val="decimal"/>
+      <w:lvlText w:val="%5."/>
+      <w:lvlJc w:val="left"/>
+      <w:pPr>
+        <w:tabs>
+          <w:tab w:val="num" w:pos="3600"/>
+        </w:tabs>
+        <w:ind w:left="3600" w:hanging="360"/>
+      </w:pPr>
+    </w:lvl>
+    <w:lvl w:ilvl="5" w:tentative="1">
+      <w:start w:val="1"/>
+      <w:numFmt w:val="decimal"/>
+      <w:lvlText w:val="%6."/>
+      <w:lvlJc w:val="left"/>
+      <w:pPr>
+        <w:tabs>
+          <w:tab w:val="num" w:pos="4320"/>
+        </w:tabs>
+        <w:ind w:left="4320" w:hanging="360"/>
+      </w:pPr>
+    </w:lvl>
+    <w:lvl w:ilvl="6" w:tentative="1">
+      <w:start w:val="1"/>
+      <w:numFmt w:val="decimal"/>
+      <w:lvlText w:val="%7."/>
+      <w:lvlJc w:val="left"/>
+      <w:pPr>
+        <w:tabs>
+          <w:tab w:val="num" w:pos="5040"/>
+        </w:tabs>
+        <w:ind w:left="5040" w:hanging="360"/>
+      </w:pPr>
+    </w:lvl>
+    <w:lvl w:ilvl="7" w:tentative="1">
+      <w:start w:val="1"/>
+      <w:numFmt w:val="decimal"/>
+      <w:lvlText w:val="%8."/>
+      <w:lvlJc w:val="left"/>
+      <w:pPr>
+        <w:tabs>
+          <w:tab w:val="num" w:pos="5760"/>
+        </w:tabs>
+        <w:ind w:left="5760" w:hanging="360"/>
+      </w:pPr>
+    </w:lvl>
+    <w:lvl w:ilvl="8" w:tentative="1">
+      <w:start w:val="1"/>
+      <w:numFmt w:val="decimal"/>
+      <w:lvlText w:val="%9."/>
+      <w:lvlJc w:val="left"/>
+      <w:pPr>
+        <w:tabs>
+          <w:tab w:val="num" w:pos="6480"/>
+        </w:tabs>
+        <w:ind w:left="6480" w:hanging="360"/>
+      </w:pPr>
+    </w:lvl>
+  </w:abstractNum>
+  <w:abstractNum w:abstractNumId="8" w15:restartNumberingAfterBreak="0">
     <w:nsid w:val="363E31F7"/>
     <w:multiLevelType w:val="multilevel"/>
     <w:tmpl w:val="2FFE85BA"/>
@@ -5088,7 +6959,459 @@
       </w:pPr>
     </w:lvl>
   </w:abstractNum>
-  <w:abstractNum w:abstractNumId="6" w15:restartNumberingAfterBreak="0">
+  <w:abstractNum w:abstractNumId="9" w15:restartNumberingAfterBreak="0">
+    <w:nsid w:val="3C0D76CF"/>
+    <w:multiLevelType w:val="multilevel"/>
+    <w:tmpl w:val="4C90824E"/>
+    <w:lvl w:ilvl="0">
+      <w:start w:val="2"/>
+      <w:numFmt w:val="decimal"/>
+      <w:lvlText w:val="%1."/>
+      <w:lvlJc w:val="left"/>
+      <w:pPr>
+        <w:tabs>
+          <w:tab w:val="num" w:pos="720"/>
+        </w:tabs>
+        <w:ind w:left="720" w:hanging="360"/>
+      </w:pPr>
+    </w:lvl>
+    <w:lvl w:ilvl="1" w:tentative="1">
+      <w:start w:val="1"/>
+      <w:numFmt w:val="decimal"/>
+      <w:lvlText w:val="%2."/>
+      <w:lvlJc w:val="left"/>
+      <w:pPr>
+        <w:tabs>
+          <w:tab w:val="num" w:pos="1440"/>
+        </w:tabs>
+        <w:ind w:left="1440" w:hanging="360"/>
+      </w:pPr>
+    </w:lvl>
+    <w:lvl w:ilvl="2" w:tentative="1">
+      <w:start w:val="1"/>
+      <w:numFmt w:val="decimal"/>
+      <w:lvlText w:val="%3."/>
+      <w:lvlJc w:val="left"/>
+      <w:pPr>
+        <w:tabs>
+          <w:tab w:val="num" w:pos="2160"/>
+        </w:tabs>
+        <w:ind w:left="2160" w:hanging="360"/>
+      </w:pPr>
+    </w:lvl>
+    <w:lvl w:ilvl="3" w:tentative="1">
+      <w:start w:val="1"/>
+      <w:numFmt w:val="decimal"/>
+      <w:lvlText w:val="%4."/>
+      <w:lvlJc w:val="left"/>
+      <w:pPr>
+        <w:tabs>
+          <w:tab w:val="num" w:pos="2880"/>
+        </w:tabs>
+        <w:ind w:left="2880" w:hanging="360"/>
+      </w:pPr>
+    </w:lvl>
+    <w:lvl w:ilvl="4" w:tentative="1">
+      <w:start w:val="1"/>
+      <w:numFmt w:val="decimal"/>
+      <w:lvlText w:val="%5."/>
+      <w:lvlJc w:val="left"/>
+      <w:pPr>
+        <w:tabs>
+          <w:tab w:val="num" w:pos="3600"/>
+        </w:tabs>
+        <w:ind w:left="3600" w:hanging="360"/>
+      </w:pPr>
+    </w:lvl>
+    <w:lvl w:ilvl="5" w:tentative="1">
+      <w:start w:val="1"/>
+      <w:numFmt w:val="decimal"/>
+      <w:lvlText w:val="%6."/>
+      <w:lvlJc w:val="left"/>
+      <w:pPr>
+        <w:tabs>
+          <w:tab w:val="num" w:pos="4320"/>
+        </w:tabs>
+        <w:ind w:left="4320" w:hanging="360"/>
+      </w:pPr>
+    </w:lvl>
+    <w:lvl w:ilvl="6" w:tentative="1">
+      <w:start w:val="1"/>
+      <w:numFmt w:val="decimal"/>
+      <w:lvlText w:val="%7."/>
+      <w:lvlJc w:val="left"/>
+      <w:pPr>
+        <w:tabs>
+          <w:tab w:val="num" w:pos="5040"/>
+        </w:tabs>
+        <w:ind w:left="5040" w:hanging="360"/>
+      </w:pPr>
+    </w:lvl>
+    <w:lvl w:ilvl="7" w:tentative="1">
+      <w:start w:val="1"/>
+      <w:numFmt w:val="decimal"/>
+      <w:lvlText w:val="%8."/>
+      <w:lvlJc w:val="left"/>
+      <w:pPr>
+        <w:tabs>
+          <w:tab w:val="num" w:pos="5760"/>
+        </w:tabs>
+        <w:ind w:left="5760" w:hanging="360"/>
+      </w:pPr>
+    </w:lvl>
+    <w:lvl w:ilvl="8" w:tentative="1">
+      <w:start w:val="1"/>
+      <w:numFmt w:val="decimal"/>
+      <w:lvlText w:val="%9."/>
+      <w:lvlJc w:val="left"/>
+      <w:pPr>
+        <w:tabs>
+          <w:tab w:val="num" w:pos="6480"/>
+        </w:tabs>
+        <w:ind w:left="6480" w:hanging="360"/>
+      </w:pPr>
+    </w:lvl>
+  </w:abstractNum>
+  <w:abstractNum w:abstractNumId="10" w15:restartNumberingAfterBreak="0">
+    <w:nsid w:val="3CFE1D2E"/>
+    <w:multiLevelType w:val="multilevel"/>
+    <w:tmpl w:val="4BF8BFFC"/>
+    <w:lvl w:ilvl="0">
+      <w:start w:val="5"/>
+      <w:numFmt w:val="decimal"/>
+      <w:lvlText w:val="%1."/>
+      <w:lvlJc w:val="left"/>
+      <w:pPr>
+        <w:tabs>
+          <w:tab w:val="num" w:pos="720"/>
+        </w:tabs>
+        <w:ind w:left="720" w:hanging="360"/>
+      </w:pPr>
+    </w:lvl>
+    <w:lvl w:ilvl="1" w:tentative="1">
+      <w:start w:val="1"/>
+      <w:numFmt w:val="decimal"/>
+      <w:lvlText w:val="%2."/>
+      <w:lvlJc w:val="left"/>
+      <w:pPr>
+        <w:tabs>
+          <w:tab w:val="num" w:pos="1440"/>
+        </w:tabs>
+        <w:ind w:left="1440" w:hanging="360"/>
+      </w:pPr>
+    </w:lvl>
+    <w:lvl w:ilvl="2" w:tentative="1">
+      <w:start w:val="1"/>
+      <w:numFmt w:val="decimal"/>
+      <w:lvlText w:val="%3."/>
+      <w:lvlJc w:val="left"/>
+      <w:pPr>
+        <w:tabs>
+          <w:tab w:val="num" w:pos="2160"/>
+        </w:tabs>
+        <w:ind w:left="2160" w:hanging="360"/>
+      </w:pPr>
+    </w:lvl>
+    <w:lvl w:ilvl="3" w:tentative="1">
+      <w:start w:val="1"/>
+      <w:numFmt w:val="decimal"/>
+      <w:lvlText w:val="%4."/>
+      <w:lvlJc w:val="left"/>
+      <w:pPr>
+        <w:tabs>
+          <w:tab w:val="num" w:pos="2880"/>
+        </w:tabs>
+        <w:ind w:left="2880" w:hanging="360"/>
+      </w:pPr>
+    </w:lvl>
+    <w:lvl w:ilvl="4" w:tentative="1">
+      <w:start w:val="1"/>
+      <w:numFmt w:val="decimal"/>
+      <w:lvlText w:val="%5."/>
+      <w:lvlJc w:val="left"/>
+      <w:pPr>
+        <w:tabs>
+          <w:tab w:val="num" w:pos="3600"/>
+        </w:tabs>
+        <w:ind w:left="3600" w:hanging="360"/>
+      </w:pPr>
+    </w:lvl>
+    <w:lvl w:ilvl="5" w:tentative="1">
+      <w:start w:val="1"/>
+      <w:numFmt w:val="decimal"/>
+      <w:lvlText w:val="%6."/>
+      <w:lvlJc w:val="left"/>
+      <w:pPr>
+        <w:tabs>
+          <w:tab w:val="num" w:pos="4320"/>
+        </w:tabs>
+        <w:ind w:left="4320" w:hanging="360"/>
+      </w:pPr>
+    </w:lvl>
+    <w:lvl w:ilvl="6" w:tentative="1">
+      <w:start w:val="1"/>
+      <w:numFmt w:val="decimal"/>
+      <w:lvlText w:val="%7."/>
+      <w:lvlJc w:val="left"/>
+      <w:pPr>
+        <w:tabs>
+          <w:tab w:val="num" w:pos="5040"/>
+        </w:tabs>
+        <w:ind w:left="5040" w:hanging="360"/>
+      </w:pPr>
+    </w:lvl>
+    <w:lvl w:ilvl="7" w:tentative="1">
+      <w:start w:val="1"/>
+      <w:numFmt w:val="decimal"/>
+      <w:lvlText w:val="%8."/>
+      <w:lvlJc w:val="left"/>
+      <w:pPr>
+        <w:tabs>
+          <w:tab w:val="num" w:pos="5760"/>
+        </w:tabs>
+        <w:ind w:left="5760" w:hanging="360"/>
+      </w:pPr>
+    </w:lvl>
+    <w:lvl w:ilvl="8" w:tentative="1">
+      <w:start w:val="1"/>
+      <w:numFmt w:val="decimal"/>
+      <w:lvlText w:val="%9."/>
+      <w:lvlJc w:val="left"/>
+      <w:pPr>
+        <w:tabs>
+          <w:tab w:val="num" w:pos="6480"/>
+        </w:tabs>
+        <w:ind w:left="6480" w:hanging="360"/>
+      </w:pPr>
+    </w:lvl>
+  </w:abstractNum>
+  <w:abstractNum w:abstractNumId="11" w15:restartNumberingAfterBreak="0">
+    <w:nsid w:val="3E8A62DB"/>
+    <w:multiLevelType w:val="multilevel"/>
+    <w:tmpl w:val="63E4A3B8"/>
+    <w:lvl w:ilvl="0">
+      <w:start w:val="4"/>
+      <w:numFmt w:val="decimal"/>
+      <w:lvlText w:val="%1."/>
+      <w:lvlJc w:val="left"/>
+      <w:pPr>
+        <w:tabs>
+          <w:tab w:val="num" w:pos="720"/>
+        </w:tabs>
+        <w:ind w:left="720" w:hanging="360"/>
+      </w:pPr>
+    </w:lvl>
+    <w:lvl w:ilvl="1" w:tentative="1">
+      <w:start w:val="1"/>
+      <w:numFmt w:val="decimal"/>
+      <w:lvlText w:val="%2."/>
+      <w:lvlJc w:val="left"/>
+      <w:pPr>
+        <w:tabs>
+          <w:tab w:val="num" w:pos="1440"/>
+        </w:tabs>
+        <w:ind w:left="1440" w:hanging="360"/>
+      </w:pPr>
+    </w:lvl>
+    <w:lvl w:ilvl="2" w:tentative="1">
+      <w:start w:val="1"/>
+      <w:numFmt w:val="decimal"/>
+      <w:lvlText w:val="%3."/>
+      <w:lvlJc w:val="left"/>
+      <w:pPr>
+        <w:tabs>
+          <w:tab w:val="num" w:pos="2160"/>
+        </w:tabs>
+        <w:ind w:left="2160" w:hanging="360"/>
+      </w:pPr>
+    </w:lvl>
+    <w:lvl w:ilvl="3" w:tentative="1">
+      <w:start w:val="1"/>
+      <w:numFmt w:val="decimal"/>
+      <w:lvlText w:val="%4."/>
+      <w:lvlJc w:val="left"/>
+      <w:pPr>
+        <w:tabs>
+          <w:tab w:val="num" w:pos="2880"/>
+        </w:tabs>
+        <w:ind w:left="2880" w:hanging="360"/>
+      </w:pPr>
+    </w:lvl>
+    <w:lvl w:ilvl="4" w:tentative="1">
+      <w:start w:val="1"/>
+      <w:numFmt w:val="decimal"/>
+      <w:lvlText w:val="%5."/>
+      <w:lvlJc w:val="left"/>
+      <w:pPr>
+        <w:tabs>
+          <w:tab w:val="num" w:pos="3600"/>
+        </w:tabs>
+        <w:ind w:left="3600" w:hanging="360"/>
+      </w:pPr>
+    </w:lvl>
+    <w:lvl w:ilvl="5" w:tentative="1">
+      <w:start w:val="1"/>
+      <w:numFmt w:val="decimal"/>
+      <w:lvlText w:val="%6."/>
+      <w:lvlJc w:val="left"/>
+      <w:pPr>
+        <w:tabs>
+          <w:tab w:val="num" w:pos="4320"/>
+        </w:tabs>
+        <w:ind w:left="4320" w:hanging="360"/>
+      </w:pPr>
+    </w:lvl>
+    <w:lvl w:ilvl="6" w:tentative="1">
+      <w:start w:val="1"/>
+      <w:numFmt w:val="decimal"/>
+      <w:lvlText w:val="%7."/>
+      <w:lvlJc w:val="left"/>
+      <w:pPr>
+        <w:tabs>
+          <w:tab w:val="num" w:pos="5040"/>
+        </w:tabs>
+        <w:ind w:left="5040" w:hanging="360"/>
+      </w:pPr>
+    </w:lvl>
+    <w:lvl w:ilvl="7" w:tentative="1">
+      <w:start w:val="1"/>
+      <w:numFmt w:val="decimal"/>
+      <w:lvlText w:val="%8."/>
+      <w:lvlJc w:val="left"/>
+      <w:pPr>
+        <w:tabs>
+          <w:tab w:val="num" w:pos="5760"/>
+        </w:tabs>
+        <w:ind w:left="5760" w:hanging="360"/>
+      </w:pPr>
+    </w:lvl>
+    <w:lvl w:ilvl="8" w:tentative="1">
+      <w:start w:val="1"/>
+      <w:numFmt w:val="decimal"/>
+      <w:lvlText w:val="%9."/>
+      <w:lvlJc w:val="left"/>
+      <w:pPr>
+        <w:tabs>
+          <w:tab w:val="num" w:pos="6480"/>
+        </w:tabs>
+        <w:ind w:left="6480" w:hanging="360"/>
+      </w:pPr>
+    </w:lvl>
+  </w:abstractNum>
+  <w:abstractNum w:abstractNumId="12" w15:restartNumberingAfterBreak="0">
+    <w:nsid w:val="417F67B0"/>
+    <w:multiLevelType w:val="multilevel"/>
+    <w:tmpl w:val="2E0AA696"/>
+    <w:lvl w:ilvl="0">
+      <w:start w:val="5"/>
+      <w:numFmt w:val="decimal"/>
+      <w:lvlText w:val="%1."/>
+      <w:lvlJc w:val="left"/>
+      <w:pPr>
+        <w:tabs>
+          <w:tab w:val="num" w:pos="720"/>
+        </w:tabs>
+        <w:ind w:left="720" w:hanging="360"/>
+      </w:pPr>
+    </w:lvl>
+    <w:lvl w:ilvl="1" w:tentative="1">
+      <w:start w:val="1"/>
+      <w:numFmt w:val="decimal"/>
+      <w:lvlText w:val="%2."/>
+      <w:lvlJc w:val="left"/>
+      <w:pPr>
+        <w:tabs>
+          <w:tab w:val="num" w:pos="1440"/>
+        </w:tabs>
+        <w:ind w:left="1440" w:hanging="360"/>
+      </w:pPr>
+    </w:lvl>
+    <w:lvl w:ilvl="2" w:tentative="1">
+      <w:start w:val="1"/>
+      <w:numFmt w:val="decimal"/>
+      <w:lvlText w:val="%3."/>
+      <w:lvlJc w:val="left"/>
+      <w:pPr>
+        <w:tabs>
+          <w:tab w:val="num" w:pos="2160"/>
+        </w:tabs>
+        <w:ind w:left="2160" w:hanging="360"/>
+      </w:pPr>
+    </w:lvl>
+    <w:lvl w:ilvl="3" w:tentative="1">
+      <w:start w:val="1"/>
+      <w:numFmt w:val="decimal"/>
+      <w:lvlText w:val="%4."/>
+      <w:lvlJc w:val="left"/>
+      <w:pPr>
+        <w:tabs>
+          <w:tab w:val="num" w:pos="2880"/>
+        </w:tabs>
+        <w:ind w:left="2880" w:hanging="360"/>
+      </w:pPr>
+    </w:lvl>
+    <w:lvl w:ilvl="4" w:tentative="1">
+      <w:start w:val="1"/>
+      <w:numFmt w:val="decimal"/>
+      <w:lvlText w:val="%5."/>
+      <w:lvlJc w:val="left"/>
+      <w:pPr>
+        <w:tabs>
+          <w:tab w:val="num" w:pos="3600"/>
+        </w:tabs>
+        <w:ind w:left="3600" w:hanging="360"/>
+      </w:pPr>
+    </w:lvl>
+    <w:lvl w:ilvl="5" w:tentative="1">
+      <w:start w:val="1"/>
+      <w:numFmt w:val="decimal"/>
+      <w:lvlText w:val="%6."/>
+      <w:lvlJc w:val="left"/>
+      <w:pPr>
+        <w:tabs>
+          <w:tab w:val="num" w:pos="4320"/>
+        </w:tabs>
+        <w:ind w:left="4320" w:hanging="360"/>
+      </w:pPr>
+    </w:lvl>
+    <w:lvl w:ilvl="6" w:tentative="1">
+      <w:start w:val="1"/>
+      <w:numFmt w:val="decimal"/>
+      <w:lvlText w:val="%7."/>
+      <w:lvlJc w:val="left"/>
+      <w:pPr>
+        <w:tabs>
+          <w:tab w:val="num" w:pos="5040"/>
+        </w:tabs>
+        <w:ind w:left="5040" w:hanging="360"/>
+      </w:pPr>
+    </w:lvl>
+    <w:lvl w:ilvl="7" w:tentative="1">
+      <w:start w:val="1"/>
+      <w:numFmt w:val="decimal"/>
+      <w:lvlText w:val="%8."/>
+      <w:lvlJc w:val="left"/>
+      <w:pPr>
+        <w:tabs>
+          <w:tab w:val="num" w:pos="5760"/>
+        </w:tabs>
+        <w:ind w:left="5760" w:hanging="360"/>
+      </w:pPr>
+    </w:lvl>
+    <w:lvl w:ilvl="8" w:tentative="1">
+      <w:start w:val="1"/>
+      <w:numFmt w:val="decimal"/>
+      <w:lvlText w:val="%9."/>
+      <w:lvlJc w:val="left"/>
+      <w:pPr>
+        <w:tabs>
+          <w:tab w:val="num" w:pos="6480"/>
+        </w:tabs>
+        <w:ind w:left="6480" w:hanging="360"/>
+      </w:pPr>
+    </w:lvl>
+  </w:abstractNum>
+  <w:abstractNum w:abstractNumId="13" w15:restartNumberingAfterBreak="0">
     <w:nsid w:val="435304EF"/>
     <w:multiLevelType w:val="multilevel"/>
     <w:tmpl w:val="DF1CE4B4"/>
@@ -5201,7 +7524,233 @@
       </w:pPr>
     </w:lvl>
   </w:abstractNum>
-  <w:abstractNum w:abstractNumId="7" w15:restartNumberingAfterBreak="0">
+  <w:abstractNum w:abstractNumId="14" w15:restartNumberingAfterBreak="0">
+    <w:nsid w:val="54645608"/>
+    <w:multiLevelType w:val="multilevel"/>
+    <w:tmpl w:val="836A22AC"/>
+    <w:lvl w:ilvl="0">
+      <w:start w:val="4"/>
+      <w:numFmt w:val="decimal"/>
+      <w:lvlText w:val="%1."/>
+      <w:lvlJc w:val="left"/>
+      <w:pPr>
+        <w:tabs>
+          <w:tab w:val="num" w:pos="720"/>
+        </w:tabs>
+        <w:ind w:left="720" w:hanging="360"/>
+      </w:pPr>
+    </w:lvl>
+    <w:lvl w:ilvl="1" w:tentative="1">
+      <w:start w:val="1"/>
+      <w:numFmt w:val="decimal"/>
+      <w:lvlText w:val="%2."/>
+      <w:lvlJc w:val="left"/>
+      <w:pPr>
+        <w:tabs>
+          <w:tab w:val="num" w:pos="1440"/>
+        </w:tabs>
+        <w:ind w:left="1440" w:hanging="360"/>
+      </w:pPr>
+    </w:lvl>
+    <w:lvl w:ilvl="2" w:tentative="1">
+      <w:start w:val="1"/>
+      <w:numFmt w:val="decimal"/>
+      <w:lvlText w:val="%3."/>
+      <w:lvlJc w:val="left"/>
+      <w:pPr>
+        <w:tabs>
+          <w:tab w:val="num" w:pos="2160"/>
+        </w:tabs>
+        <w:ind w:left="2160" w:hanging="360"/>
+      </w:pPr>
+    </w:lvl>
+    <w:lvl w:ilvl="3" w:tentative="1">
+      <w:start w:val="1"/>
+      <w:numFmt w:val="decimal"/>
+      <w:lvlText w:val="%4."/>
+      <w:lvlJc w:val="left"/>
+      <w:pPr>
+        <w:tabs>
+          <w:tab w:val="num" w:pos="2880"/>
+        </w:tabs>
+        <w:ind w:left="2880" w:hanging="360"/>
+      </w:pPr>
+    </w:lvl>
+    <w:lvl w:ilvl="4" w:tentative="1">
+      <w:start w:val="1"/>
+      <w:numFmt w:val="decimal"/>
+      <w:lvlText w:val="%5."/>
+      <w:lvlJc w:val="left"/>
+      <w:pPr>
+        <w:tabs>
+          <w:tab w:val="num" w:pos="3600"/>
+        </w:tabs>
+        <w:ind w:left="3600" w:hanging="360"/>
+      </w:pPr>
+    </w:lvl>
+    <w:lvl w:ilvl="5" w:tentative="1">
+      <w:start w:val="1"/>
+      <w:numFmt w:val="decimal"/>
+      <w:lvlText w:val="%6."/>
+      <w:lvlJc w:val="left"/>
+      <w:pPr>
+        <w:tabs>
+          <w:tab w:val="num" w:pos="4320"/>
+        </w:tabs>
+        <w:ind w:left="4320" w:hanging="360"/>
+      </w:pPr>
+    </w:lvl>
+    <w:lvl w:ilvl="6" w:tentative="1">
+      <w:start w:val="1"/>
+      <w:numFmt w:val="decimal"/>
+      <w:lvlText w:val="%7."/>
+      <w:lvlJc w:val="left"/>
+      <w:pPr>
+        <w:tabs>
+          <w:tab w:val="num" w:pos="5040"/>
+        </w:tabs>
+        <w:ind w:left="5040" w:hanging="360"/>
+      </w:pPr>
+    </w:lvl>
+    <w:lvl w:ilvl="7" w:tentative="1">
+      <w:start w:val="1"/>
+      <w:numFmt w:val="decimal"/>
+      <w:lvlText w:val="%8."/>
+      <w:lvlJc w:val="left"/>
+      <w:pPr>
+        <w:tabs>
+          <w:tab w:val="num" w:pos="5760"/>
+        </w:tabs>
+        <w:ind w:left="5760" w:hanging="360"/>
+      </w:pPr>
+    </w:lvl>
+    <w:lvl w:ilvl="8" w:tentative="1">
+      <w:start w:val="1"/>
+      <w:numFmt w:val="decimal"/>
+      <w:lvlText w:val="%9."/>
+      <w:lvlJc w:val="left"/>
+      <w:pPr>
+        <w:tabs>
+          <w:tab w:val="num" w:pos="6480"/>
+        </w:tabs>
+        <w:ind w:left="6480" w:hanging="360"/>
+      </w:pPr>
+    </w:lvl>
+  </w:abstractNum>
+  <w:abstractNum w:abstractNumId="15" w15:restartNumberingAfterBreak="0">
+    <w:nsid w:val="57B878C4"/>
+    <w:multiLevelType w:val="multilevel"/>
+    <w:tmpl w:val="8176F79A"/>
+    <w:lvl w:ilvl="0">
+      <w:start w:val="6"/>
+      <w:numFmt w:val="decimal"/>
+      <w:lvlText w:val="%1."/>
+      <w:lvlJc w:val="left"/>
+      <w:pPr>
+        <w:tabs>
+          <w:tab w:val="num" w:pos="720"/>
+        </w:tabs>
+        <w:ind w:left="720" w:hanging="360"/>
+      </w:pPr>
+    </w:lvl>
+    <w:lvl w:ilvl="1" w:tentative="1">
+      <w:start w:val="1"/>
+      <w:numFmt w:val="decimal"/>
+      <w:lvlText w:val="%2."/>
+      <w:lvlJc w:val="left"/>
+      <w:pPr>
+        <w:tabs>
+          <w:tab w:val="num" w:pos="1440"/>
+        </w:tabs>
+        <w:ind w:left="1440" w:hanging="360"/>
+      </w:pPr>
+    </w:lvl>
+    <w:lvl w:ilvl="2" w:tentative="1">
+      <w:start w:val="1"/>
+      <w:numFmt w:val="decimal"/>
+      <w:lvlText w:val="%3."/>
+      <w:lvlJc w:val="left"/>
+      <w:pPr>
+        <w:tabs>
+          <w:tab w:val="num" w:pos="2160"/>
+        </w:tabs>
+        <w:ind w:left="2160" w:hanging="360"/>
+      </w:pPr>
+    </w:lvl>
+    <w:lvl w:ilvl="3" w:tentative="1">
+      <w:start w:val="1"/>
+      <w:numFmt w:val="decimal"/>
+      <w:lvlText w:val="%4."/>
+      <w:lvlJc w:val="left"/>
+      <w:pPr>
+        <w:tabs>
+          <w:tab w:val="num" w:pos="2880"/>
+        </w:tabs>
+        <w:ind w:left="2880" w:hanging="360"/>
+      </w:pPr>
+    </w:lvl>
+    <w:lvl w:ilvl="4" w:tentative="1">
+      <w:start w:val="1"/>
+      <w:numFmt w:val="decimal"/>
+      <w:lvlText w:val="%5."/>
+      <w:lvlJc w:val="left"/>
+      <w:pPr>
+        <w:tabs>
+          <w:tab w:val="num" w:pos="3600"/>
+        </w:tabs>
+        <w:ind w:left="3600" w:hanging="360"/>
+      </w:pPr>
+    </w:lvl>
+    <w:lvl w:ilvl="5" w:tentative="1">
+      <w:start w:val="1"/>
+      <w:numFmt w:val="decimal"/>
+      <w:lvlText w:val="%6."/>
+      <w:lvlJc w:val="left"/>
+      <w:pPr>
+        <w:tabs>
+          <w:tab w:val="num" w:pos="4320"/>
+        </w:tabs>
+        <w:ind w:left="4320" w:hanging="360"/>
+      </w:pPr>
+    </w:lvl>
+    <w:lvl w:ilvl="6" w:tentative="1">
+      <w:start w:val="1"/>
+      <w:numFmt w:val="decimal"/>
+      <w:lvlText w:val="%7."/>
+      <w:lvlJc w:val="left"/>
+      <w:pPr>
+        <w:tabs>
+          <w:tab w:val="num" w:pos="5040"/>
+        </w:tabs>
+        <w:ind w:left="5040" w:hanging="360"/>
+      </w:pPr>
+    </w:lvl>
+    <w:lvl w:ilvl="7" w:tentative="1">
+      <w:start w:val="1"/>
+      <w:numFmt w:val="decimal"/>
+      <w:lvlText w:val="%8."/>
+      <w:lvlJc w:val="left"/>
+      <w:pPr>
+        <w:tabs>
+          <w:tab w:val="num" w:pos="5760"/>
+        </w:tabs>
+        <w:ind w:left="5760" w:hanging="360"/>
+      </w:pPr>
+    </w:lvl>
+    <w:lvl w:ilvl="8" w:tentative="1">
+      <w:start w:val="1"/>
+      <w:numFmt w:val="decimal"/>
+      <w:lvlText w:val="%9."/>
+      <w:lvlJc w:val="left"/>
+      <w:pPr>
+        <w:tabs>
+          <w:tab w:val="num" w:pos="6480"/>
+        </w:tabs>
+        <w:ind w:left="6480" w:hanging="360"/>
+      </w:pPr>
+    </w:lvl>
+  </w:abstractNum>
+  <w:abstractNum w:abstractNumId="16" w15:restartNumberingAfterBreak="0">
     <w:nsid w:val="5C8931AE"/>
     <w:multiLevelType w:val="multilevel"/>
     <w:tmpl w:val="2DE6504C"/>
@@ -5314,7 +7863,233 @@
       </w:pPr>
     </w:lvl>
   </w:abstractNum>
-  <w:abstractNum w:abstractNumId="8" w15:restartNumberingAfterBreak="0">
+  <w:abstractNum w:abstractNumId="17" w15:restartNumberingAfterBreak="0">
+    <w:nsid w:val="5CEC1CF9"/>
+    <w:multiLevelType w:val="multilevel"/>
+    <w:tmpl w:val="5E66EE70"/>
+    <w:lvl w:ilvl="0">
+      <w:start w:val="2"/>
+      <w:numFmt w:val="decimal"/>
+      <w:lvlText w:val="%1."/>
+      <w:lvlJc w:val="left"/>
+      <w:pPr>
+        <w:tabs>
+          <w:tab w:val="num" w:pos="720"/>
+        </w:tabs>
+        <w:ind w:left="720" w:hanging="360"/>
+      </w:pPr>
+    </w:lvl>
+    <w:lvl w:ilvl="1" w:tentative="1">
+      <w:start w:val="1"/>
+      <w:numFmt w:val="decimal"/>
+      <w:lvlText w:val="%2."/>
+      <w:lvlJc w:val="left"/>
+      <w:pPr>
+        <w:tabs>
+          <w:tab w:val="num" w:pos="1440"/>
+        </w:tabs>
+        <w:ind w:left="1440" w:hanging="360"/>
+      </w:pPr>
+    </w:lvl>
+    <w:lvl w:ilvl="2" w:tentative="1">
+      <w:start w:val="1"/>
+      <w:numFmt w:val="decimal"/>
+      <w:lvlText w:val="%3."/>
+      <w:lvlJc w:val="left"/>
+      <w:pPr>
+        <w:tabs>
+          <w:tab w:val="num" w:pos="2160"/>
+        </w:tabs>
+        <w:ind w:left="2160" w:hanging="360"/>
+      </w:pPr>
+    </w:lvl>
+    <w:lvl w:ilvl="3" w:tentative="1">
+      <w:start w:val="1"/>
+      <w:numFmt w:val="decimal"/>
+      <w:lvlText w:val="%4."/>
+      <w:lvlJc w:val="left"/>
+      <w:pPr>
+        <w:tabs>
+          <w:tab w:val="num" w:pos="2880"/>
+        </w:tabs>
+        <w:ind w:left="2880" w:hanging="360"/>
+      </w:pPr>
+    </w:lvl>
+    <w:lvl w:ilvl="4" w:tentative="1">
+      <w:start w:val="1"/>
+      <w:numFmt w:val="decimal"/>
+      <w:lvlText w:val="%5."/>
+      <w:lvlJc w:val="left"/>
+      <w:pPr>
+        <w:tabs>
+          <w:tab w:val="num" w:pos="3600"/>
+        </w:tabs>
+        <w:ind w:left="3600" w:hanging="360"/>
+      </w:pPr>
+    </w:lvl>
+    <w:lvl w:ilvl="5" w:tentative="1">
+      <w:start w:val="1"/>
+      <w:numFmt w:val="decimal"/>
+      <w:lvlText w:val="%6."/>
+      <w:lvlJc w:val="left"/>
+      <w:pPr>
+        <w:tabs>
+          <w:tab w:val="num" w:pos="4320"/>
+        </w:tabs>
+        <w:ind w:left="4320" w:hanging="360"/>
+      </w:pPr>
+    </w:lvl>
+    <w:lvl w:ilvl="6" w:tentative="1">
+      <w:start w:val="1"/>
+      <w:numFmt w:val="decimal"/>
+      <w:lvlText w:val="%7."/>
+      <w:lvlJc w:val="left"/>
+      <w:pPr>
+        <w:tabs>
+          <w:tab w:val="num" w:pos="5040"/>
+        </w:tabs>
+        <w:ind w:left="5040" w:hanging="360"/>
+      </w:pPr>
+    </w:lvl>
+    <w:lvl w:ilvl="7" w:tentative="1">
+      <w:start w:val="1"/>
+      <w:numFmt w:val="decimal"/>
+      <w:lvlText w:val="%8."/>
+      <w:lvlJc w:val="left"/>
+      <w:pPr>
+        <w:tabs>
+          <w:tab w:val="num" w:pos="5760"/>
+        </w:tabs>
+        <w:ind w:left="5760" w:hanging="360"/>
+      </w:pPr>
+    </w:lvl>
+    <w:lvl w:ilvl="8" w:tentative="1">
+      <w:start w:val="1"/>
+      <w:numFmt w:val="decimal"/>
+      <w:lvlText w:val="%9."/>
+      <w:lvlJc w:val="left"/>
+      <w:pPr>
+        <w:tabs>
+          <w:tab w:val="num" w:pos="6480"/>
+        </w:tabs>
+        <w:ind w:left="6480" w:hanging="360"/>
+      </w:pPr>
+    </w:lvl>
+  </w:abstractNum>
+  <w:abstractNum w:abstractNumId="18" w15:restartNumberingAfterBreak="0">
+    <w:nsid w:val="62C60103"/>
+    <w:multiLevelType w:val="multilevel"/>
+    <w:tmpl w:val="011E5DC4"/>
+    <w:lvl w:ilvl="0">
+      <w:start w:val="3"/>
+      <w:numFmt w:val="decimal"/>
+      <w:lvlText w:val="%1."/>
+      <w:lvlJc w:val="left"/>
+      <w:pPr>
+        <w:tabs>
+          <w:tab w:val="num" w:pos="720"/>
+        </w:tabs>
+        <w:ind w:left="720" w:hanging="360"/>
+      </w:pPr>
+    </w:lvl>
+    <w:lvl w:ilvl="1" w:tentative="1">
+      <w:start w:val="1"/>
+      <w:numFmt w:val="decimal"/>
+      <w:lvlText w:val="%2."/>
+      <w:lvlJc w:val="left"/>
+      <w:pPr>
+        <w:tabs>
+          <w:tab w:val="num" w:pos="1440"/>
+        </w:tabs>
+        <w:ind w:left="1440" w:hanging="360"/>
+      </w:pPr>
+    </w:lvl>
+    <w:lvl w:ilvl="2" w:tentative="1">
+      <w:start w:val="1"/>
+      <w:numFmt w:val="decimal"/>
+      <w:lvlText w:val="%3."/>
+      <w:lvlJc w:val="left"/>
+      <w:pPr>
+        <w:tabs>
+          <w:tab w:val="num" w:pos="2160"/>
+        </w:tabs>
+        <w:ind w:left="2160" w:hanging="360"/>
+      </w:pPr>
+    </w:lvl>
+    <w:lvl w:ilvl="3" w:tentative="1">
+      <w:start w:val="1"/>
+      <w:numFmt w:val="decimal"/>
+      <w:lvlText w:val="%4."/>
+      <w:lvlJc w:val="left"/>
+      <w:pPr>
+        <w:tabs>
+          <w:tab w:val="num" w:pos="2880"/>
+        </w:tabs>
+        <w:ind w:left="2880" w:hanging="360"/>
+      </w:pPr>
+    </w:lvl>
+    <w:lvl w:ilvl="4" w:tentative="1">
+      <w:start w:val="1"/>
+      <w:numFmt w:val="decimal"/>
+      <w:lvlText w:val="%5."/>
+      <w:lvlJc w:val="left"/>
+      <w:pPr>
+        <w:tabs>
+          <w:tab w:val="num" w:pos="3600"/>
+        </w:tabs>
+        <w:ind w:left="3600" w:hanging="360"/>
+      </w:pPr>
+    </w:lvl>
+    <w:lvl w:ilvl="5" w:tentative="1">
+      <w:start w:val="1"/>
+      <w:numFmt w:val="decimal"/>
+      <w:lvlText w:val="%6."/>
+      <w:lvlJc w:val="left"/>
+      <w:pPr>
+        <w:tabs>
+          <w:tab w:val="num" w:pos="4320"/>
+        </w:tabs>
+        <w:ind w:left="4320" w:hanging="360"/>
+      </w:pPr>
+    </w:lvl>
+    <w:lvl w:ilvl="6" w:tentative="1">
+      <w:start w:val="1"/>
+      <w:numFmt w:val="decimal"/>
+      <w:lvlText w:val="%7."/>
+      <w:lvlJc w:val="left"/>
+      <w:pPr>
+        <w:tabs>
+          <w:tab w:val="num" w:pos="5040"/>
+        </w:tabs>
+        <w:ind w:left="5040" w:hanging="360"/>
+      </w:pPr>
+    </w:lvl>
+    <w:lvl w:ilvl="7" w:tentative="1">
+      <w:start w:val="1"/>
+      <w:numFmt w:val="decimal"/>
+      <w:lvlText w:val="%8."/>
+      <w:lvlJc w:val="left"/>
+      <w:pPr>
+        <w:tabs>
+          <w:tab w:val="num" w:pos="5760"/>
+        </w:tabs>
+        <w:ind w:left="5760" w:hanging="360"/>
+      </w:pPr>
+    </w:lvl>
+    <w:lvl w:ilvl="8" w:tentative="1">
+      <w:start w:val="1"/>
+      <w:numFmt w:val="decimal"/>
+      <w:lvlText w:val="%9."/>
+      <w:lvlJc w:val="left"/>
+      <w:pPr>
+        <w:tabs>
+          <w:tab w:val="num" w:pos="6480"/>
+        </w:tabs>
+        <w:ind w:left="6480" w:hanging="360"/>
+      </w:pPr>
+    </w:lvl>
+  </w:abstractNum>
+  <w:abstractNum w:abstractNumId="19" w15:restartNumberingAfterBreak="0">
     <w:nsid w:val="63F46379"/>
     <w:multiLevelType w:val="multilevel"/>
     <w:tmpl w:val="DFCE658E"/>
@@ -5427,7 +8202,120 @@
       </w:pPr>
     </w:lvl>
   </w:abstractNum>
-  <w:abstractNum w:abstractNumId="9" w15:restartNumberingAfterBreak="0">
+  <w:abstractNum w:abstractNumId="20" w15:restartNumberingAfterBreak="0">
+    <w:nsid w:val="71EB1452"/>
+    <w:multiLevelType w:val="multilevel"/>
+    <w:tmpl w:val="624A0872"/>
+    <w:lvl w:ilvl="0">
+      <w:start w:val="1"/>
+      <w:numFmt w:val="decimal"/>
+      <w:lvlText w:val="%1."/>
+      <w:lvlJc w:val="left"/>
+      <w:pPr>
+        <w:tabs>
+          <w:tab w:val="num" w:pos="720"/>
+        </w:tabs>
+        <w:ind w:left="720" w:hanging="360"/>
+      </w:pPr>
+    </w:lvl>
+    <w:lvl w:ilvl="1" w:tentative="1">
+      <w:start w:val="1"/>
+      <w:numFmt w:val="decimal"/>
+      <w:lvlText w:val="%2."/>
+      <w:lvlJc w:val="left"/>
+      <w:pPr>
+        <w:tabs>
+          <w:tab w:val="num" w:pos="1440"/>
+        </w:tabs>
+        <w:ind w:left="1440" w:hanging="360"/>
+      </w:pPr>
+    </w:lvl>
+    <w:lvl w:ilvl="2" w:tentative="1">
+      <w:start w:val="1"/>
+      <w:numFmt w:val="decimal"/>
+      <w:lvlText w:val="%3."/>
+      <w:lvlJc w:val="left"/>
+      <w:pPr>
+        <w:tabs>
+          <w:tab w:val="num" w:pos="2160"/>
+        </w:tabs>
+        <w:ind w:left="2160" w:hanging="360"/>
+      </w:pPr>
+    </w:lvl>
+    <w:lvl w:ilvl="3" w:tentative="1">
+      <w:start w:val="1"/>
+      <w:numFmt w:val="decimal"/>
+      <w:lvlText w:val="%4."/>
+      <w:lvlJc w:val="left"/>
+      <w:pPr>
+        <w:tabs>
+          <w:tab w:val="num" w:pos="2880"/>
+        </w:tabs>
+        <w:ind w:left="2880" w:hanging="360"/>
+      </w:pPr>
+    </w:lvl>
+    <w:lvl w:ilvl="4" w:tentative="1">
+      <w:start w:val="1"/>
+      <w:numFmt w:val="decimal"/>
+      <w:lvlText w:val="%5."/>
+      <w:lvlJc w:val="left"/>
+      <w:pPr>
+        <w:tabs>
+          <w:tab w:val="num" w:pos="3600"/>
+        </w:tabs>
+        <w:ind w:left="3600" w:hanging="360"/>
+      </w:pPr>
+    </w:lvl>
+    <w:lvl w:ilvl="5" w:tentative="1">
+      <w:start w:val="1"/>
+      <w:numFmt w:val="decimal"/>
+      <w:lvlText w:val="%6."/>
+      <w:lvlJc w:val="left"/>
+      <w:pPr>
+        <w:tabs>
+          <w:tab w:val="num" w:pos="4320"/>
+        </w:tabs>
+        <w:ind w:left="4320" w:hanging="360"/>
+      </w:pPr>
+    </w:lvl>
+    <w:lvl w:ilvl="6" w:tentative="1">
+      <w:start w:val="1"/>
+      <w:numFmt w:val="decimal"/>
+      <w:lvlText w:val="%7."/>
+      <w:lvlJc w:val="left"/>
+      <w:pPr>
+        <w:tabs>
+          <w:tab w:val="num" w:pos="5040"/>
+        </w:tabs>
+        <w:ind w:left="5040" w:hanging="360"/>
+      </w:pPr>
+    </w:lvl>
+    <w:lvl w:ilvl="7" w:tentative="1">
+      <w:start w:val="1"/>
+      <w:numFmt w:val="decimal"/>
+      <w:lvlText w:val="%8."/>
+      <w:lvlJc w:val="left"/>
+      <w:pPr>
+        <w:tabs>
+          <w:tab w:val="num" w:pos="5760"/>
+        </w:tabs>
+        <w:ind w:left="5760" w:hanging="360"/>
+      </w:pPr>
+    </w:lvl>
+    <w:lvl w:ilvl="8" w:tentative="1">
+      <w:start w:val="1"/>
+      <w:numFmt w:val="decimal"/>
+      <w:lvlText w:val="%9."/>
+      <w:lvlJc w:val="left"/>
+      <w:pPr>
+        <w:tabs>
+          <w:tab w:val="num" w:pos="6480"/>
+        </w:tabs>
+        <w:ind w:left="6480" w:hanging="360"/>
+      </w:pPr>
+    </w:lvl>
+  </w:abstractNum>
+  <w:abstractNum w:abstractNumId="21" w15:restartNumberingAfterBreak="0">
     <w:nsid w:val="7E571205"/>
     <w:multiLevelType w:val="multilevel"/>
     <w:tmpl w:val="9C60BE02"/>
@@ -5541,10 +8429,10 @@
     </w:lvl>
   </w:abstractNum>
   <w:num w:numId="1">
-    <w:abstractNumId w:val="9"/>
+    <w:abstractNumId w:val="21"/>
   </w:num>
   <w:num w:numId="2">
-    <w:abstractNumId w:val="3"/>
+    <w:abstractNumId w:val="4"/>
     <w:lvlOverride w:ilvl="0">
       <w:lvl w:ilvl="0">
         <w:numFmt w:val="decimal"/>
@@ -5564,6 +8452,16 @@
     </w:lvlOverride>
   </w:num>
   <w:num w:numId="4">
+    <w:abstractNumId w:val="19"/>
+    <w:lvlOverride w:ilvl="0">
+      <w:lvl w:ilvl="0">
+        <w:numFmt w:val="decimal"/>
+        <w:lvlText w:val="%1."/>
+        <w:lvlJc w:val="left"/>
+      </w:lvl>
+    </w:lvlOverride>
+  </w:num>
+  <w:num w:numId="5">
     <w:abstractNumId w:val="8"/>
     <w:lvlOverride w:ilvl="0">
       <w:lvl w:ilvl="0">
@@ -5573,18 +8471,8 @@
       </w:lvl>
     </w:lvlOverride>
   </w:num>
-  <w:num w:numId="5">
-    <w:abstractNumId w:val="5"/>
-    <w:lvlOverride w:ilvl="0">
-      <w:lvl w:ilvl="0">
-        <w:numFmt w:val="decimal"/>
-        <w:lvlText w:val="%1."/>
-        <w:lvlJc w:val="left"/>
-      </w:lvl>
-    </w:lvlOverride>
-  </w:num>
   <w:num w:numId="6">
-    <w:abstractNumId w:val="7"/>
+    <w:abstractNumId w:val="16"/>
     <w:lvlOverride w:ilvl="0">
       <w:lvl w:ilvl="0">
         <w:numFmt w:val="decimal"/>
@@ -5594,7 +8482,7 @@
     </w:lvlOverride>
   </w:num>
   <w:num w:numId="7">
-    <w:abstractNumId w:val="4"/>
+    <w:abstractNumId w:val="5"/>
   </w:num>
   <w:num w:numId="8">
     <w:abstractNumId w:val="0"/>
@@ -5617,7 +8505,7 @@
     </w:lvlOverride>
   </w:num>
   <w:num w:numId="10">
-    <w:abstractNumId w:val="6"/>
+    <w:abstractNumId w:val="13"/>
     <w:lvlOverride w:ilvl="0">
       <w:lvl w:ilvl="0">
         <w:numFmt w:val="decimal"/>
@@ -5627,7 +8515,7 @@
     </w:lvlOverride>
   </w:num>
   <w:num w:numId="11">
-    <w:abstractNumId w:val="6"/>
+    <w:abstractNumId w:val="13"/>
     <w:lvlOverride w:ilvl="0">
       <w:lvl w:ilvl="0">
         <w:numFmt w:val="decimal"/>
@@ -5637,6 +8525,112 @@
     </w:lvlOverride>
   </w:num>
   <w:num w:numId="12">
+    <w:abstractNumId w:val="13"/>
+    <w:lvlOverride w:ilvl="0">
+      <w:lvl w:ilvl="0">
+        <w:numFmt w:val="decimal"/>
+        <w:lvlText w:val="%1."/>
+        <w:lvlJc w:val="left"/>
+      </w:lvl>
+    </w:lvlOverride>
+  </w:num>
+  <w:num w:numId="13">
+    <w:abstractNumId w:val="3"/>
+  </w:num>
+  <w:num w:numId="14">
+    <w:abstractNumId w:val="17"/>
+    <w:lvlOverride w:ilvl="0">
+      <w:lvl w:ilvl="0">
+        <w:numFmt w:val="decimal"/>
+        <w:lvlText w:val="%1."/>
+        <w:lvlJc w:val="left"/>
+      </w:lvl>
+    </w:lvlOverride>
+  </w:num>
+  <w:num w:numId="15">
+    <w:abstractNumId w:val="18"/>
+    <w:lvlOverride w:ilvl="0">
+      <w:lvl w:ilvl="0">
+        <w:numFmt w:val="decimal"/>
+        <w:lvlText w:val="%1."/>
+        <w:lvlJc w:val="left"/>
+      </w:lvl>
+    </w:lvlOverride>
+  </w:num>
+  <w:num w:numId="16">
+    <w:abstractNumId w:val="11"/>
+    <w:lvlOverride w:ilvl="0">
+      <w:lvl w:ilvl="0">
+        <w:numFmt w:val="decimal"/>
+        <w:lvlText w:val="%1."/>
+        <w:lvlJc w:val="left"/>
+      </w:lvl>
+    </w:lvlOverride>
+  </w:num>
+  <w:num w:numId="17">
+    <w:abstractNumId w:val="10"/>
+    <w:lvlOverride w:ilvl="0">
+      <w:lvl w:ilvl="0">
+        <w:numFmt w:val="decimal"/>
+        <w:lvlText w:val="%1."/>
+        <w:lvlJc w:val="left"/>
+      </w:lvl>
+    </w:lvlOverride>
+  </w:num>
+  <w:num w:numId="18">
+    <w:abstractNumId w:val="15"/>
+    <w:lvlOverride w:ilvl="0">
+      <w:lvl w:ilvl="0">
+        <w:numFmt w:val="decimal"/>
+        <w:lvlText w:val="%1."/>
+        <w:lvlJc w:val="left"/>
+      </w:lvl>
+    </w:lvlOverride>
+  </w:num>
+  <w:num w:numId="19">
+    <w:abstractNumId w:val="20"/>
+  </w:num>
+  <w:num w:numId="20">
+    <w:abstractNumId w:val="9"/>
+    <w:lvlOverride w:ilvl="0">
+      <w:lvl w:ilvl="0">
+        <w:numFmt w:val="decimal"/>
+        <w:lvlText w:val="%1."/>
+        <w:lvlJc w:val="left"/>
+      </w:lvl>
+    </w:lvlOverride>
+  </w:num>
+  <w:num w:numId="21">
+    <w:abstractNumId w:val="7"/>
+    <w:lvlOverride w:ilvl="0">
+      <w:lvl w:ilvl="0">
+        <w:numFmt w:val="decimal"/>
+        <w:lvlText w:val="%1."/>
+        <w:lvlJc w:val="left"/>
+      </w:lvl>
+    </w:lvlOverride>
+  </w:num>
+  <w:num w:numId="22">
+    <w:abstractNumId w:val="14"/>
+    <w:lvlOverride w:ilvl="0">
+      <w:lvl w:ilvl="0">
+        <w:numFmt w:val="decimal"/>
+        <w:lvlText w:val="%1."/>
+        <w:lvlJc w:val="left"/>
+      </w:lvl>
+    </w:lvlOverride>
+  </w:num>
+  <w:num w:numId="23">
+    <w:abstractNumId w:val="12"/>
+    <w:lvlOverride w:ilvl="0">
+      <w:lvl w:ilvl="0">
+        <w:numFmt w:val="decimal"/>
+        <w:lvlText w:val="%1."/>
+        <w:lvlJc w:val="left"/>
+      </w:lvl>
+    </w:lvlOverride>
+  </w:num>
+  <w:num w:numId="24">
     <w:abstractNumId w:val="6"/>
     <w:lvlOverride w:ilvl="0">
       <w:lvl w:ilvl="0">

</xml_diff>

<commit_message>
small edit from my part
</commit_message>
<xml_diff>
--- a/res/004_deliverable/Deliverable_#4.docx
+++ b/res/004_deliverable/Deliverable_#4.docx
@@ -173,10 +173,7 @@
         <w:ind w:firstLine="540"/>
       </w:pPr>
       <w:r>
-        <w:t>I, __________________________________, student ID# _________________, certify that I have contributed to this deli</w:t>
-      </w:r>
-      <w:r>
-        <w:t xml:space="preserve">verable, </w:t>
+        <w:t xml:space="preserve">I, __________________________________, student ID# _________________, certify that I have contributed to this deliverable, </w:t>
       </w:r>
       <w:r>
         <w:rPr>
@@ -226,10 +223,7 @@
         <w:ind w:firstLine="540"/>
       </w:pPr>
       <w:r>
-        <w:t>I, __________________________________, student ID# _________________, certify that I h</w:t>
-      </w:r>
-      <w:r>
-        <w:t xml:space="preserve">ave contributed to this deliverable, </w:t>
+        <w:t xml:space="preserve">I, __________________________________, student ID# _________________, certify that I have contributed to this deliverable, </w:t>
       </w:r>
       <w:r>
         <w:rPr>
@@ -705,10 +699,7 @@
       <w:bookmarkEnd w:id="5"/>
       <w:r>
         <w:lastRenderedPageBreak/>
-        <w:t>D</w:t>
-      </w:r>
-      <w:r>
-        <w:t>eliverable #4: User Stories</w:t>
+        <w:t>Deliverable #4: User Stories</w:t>
       </w:r>
     </w:p>
     <w:p>
@@ -723,7 +714,15 @@
     </w:p>
     <w:p>
       <w:r>
-        <w:t>To be completed after everything else. Basically an abstract.</w:t>
+        <w:t xml:space="preserve">To be completed after everything else. </w:t>
+      </w:r>
+      <w:proofErr w:type="gramStart"/>
+      <w:r>
+        <w:t>Basically</w:t>
+      </w:r>
+      <w:proofErr w:type="gramEnd"/>
+      <w:r>
+        <w:t xml:space="preserve"> an abstract.</w:t>
       </w:r>
     </w:p>
     <w:p>
@@ -733,13 +732,15 @@
     </w:p>
     <w:p>
       <w:r>
-        <w:t>An executive overview (maximum 1 page) which summarizes the major findings of the project to-date and highlights (in words) the elements of the report being submitted. An executive overview is more than a table of contents in narrative form. It actually su</w:t>
-      </w:r>
-      <w:r>
-        <w:t>mmarizes the contents of the document and contains all the essential information a business executive who does not necessarily have time to read the whole document needs to know to understand the crucial elements of your project at that point. Typically, i</w:t>
-      </w:r>
-      <w:r>
-        <w:t>t is written after the rest of the report is completed.</w:t>
+        <w:t xml:space="preserve">An executive overview (maximum 1 page) which summarizes the major findings of the project to-date and highlights (in words) the elements of the report being submitted. An executive overview is more than a table of contents in narrative form. It </w:t>
+      </w:r>
+      <w:proofErr w:type="gramStart"/>
+      <w:r>
+        <w:t>actually summarizes</w:t>
+      </w:r>
+      <w:proofErr w:type="gramEnd"/>
+      <w:r>
+        <w:t xml:space="preserve"> the contents of the document and contains all the essential information a business executive who does not necessarily have time to read the whole document needs to know to understand the crucial elements of your project at that point. Typically, it is written after the rest of the report is completed.</w:t>
       </w:r>
     </w:p>
     <w:p>
@@ -759,18 +760,6 @@
       </w:pPr>
       <w:r>
         <w:rPr>
-          <w:color w:val="000000"/>
-        </w:rPr>
-        <w:t>Xiang Di Su</w:t>
-      </w:r>
-    </w:p>
-    <w:p>
-      <w:pPr>
-        <w:pStyle w:val="NormalWeb"/>
-        <w:spacing w:before="0" w:beforeAutospacing="0" w:after="0" w:afterAutospacing="0" w:line="480" w:lineRule="auto"/>
-      </w:pPr>
-      <w:r>
-        <w:rPr>
           <w:rStyle w:val="apple-tab-span"/>
           <w:color w:val="000000"/>
         </w:rPr>
@@ -792,7 +781,31 @@
         <w:rPr>
           <w:color w:val="000000"/>
         </w:rPr>
-        <w:t xml:space="preserve"> and it is being managed by two owners which are Louis and Jacob. From the last deliverable, we have learned that there are many kinds of employees in the restaurant such as the owner, the waiter, the bartender, the kitchen and the SAQ. We’ve learned that through the help of the UML diagram. The problem is that the owner and waiters write their wine inventory on a piece of paper. The client needs a program that keeps track of the wines easily. To add, he needs a system that makes the purchasing </w:t>
+        <w:t xml:space="preserve"> and it is being managed by two owners which are Louis and Jacob. From the last deliverable, we have learned that there are many kinds of employees in the restaurant such as the owner, the waiter, the bartender, the kitchen and the SAQ. We’ve learned that through the help of the UML diagram. The problem </w:t>
+      </w:r>
+      <w:r>
+        <w:rPr>
+          <w:color w:val="000000"/>
+        </w:rPr>
+        <w:t xml:space="preserve">with our client is </w:t>
+      </w:r>
+      <w:r>
+        <w:rPr>
+          <w:color w:val="000000"/>
+        </w:rPr>
+        <w:t>that the owner and waiters write their wine inventory on a piece of paper. The client needs a program that keeps track</w:t>
+      </w:r>
+      <w:r>
+        <w:rPr>
+          <w:color w:val="000000"/>
+        </w:rPr>
+        <w:t xml:space="preserve"> and purchasing</w:t>
+      </w:r>
+      <w:r>
+        <w:rPr>
+          <w:color w:val="000000"/>
+        </w:rPr>
+        <w:t xml:space="preserve"> of the wines </w:t>
       </w:r>
       <w:r>
         <w:rPr>
@@ -804,7 +817,31 @@
         <w:rPr>
           <w:color w:val="000000"/>
         </w:rPr>
-        <w:t xml:space="preserve">. The skills of the client and his employees on a computer are Microsoft Word and Microsoft Excel. The owner and waiters are both bilingual in English and French. </w:t>
+        <w:t xml:space="preserve">. The skills of </w:t>
+      </w:r>
+      <w:r>
+        <w:rPr>
+          <w:color w:val="000000"/>
+        </w:rPr>
+        <w:t>our</w:t>
+      </w:r>
+      <w:r>
+        <w:rPr>
+          <w:color w:val="000000"/>
+        </w:rPr>
+        <w:t xml:space="preserve"> client and his </w:t>
+      </w:r>
+      <w:r>
+        <w:rPr>
+          <w:color w:val="000000"/>
+        </w:rPr>
+        <w:t>waiters</w:t>
+      </w:r>
+      <w:r>
+        <w:rPr>
+          <w:color w:val="000000"/>
+        </w:rPr>
+        <w:t xml:space="preserve"> on a computer are Microsoft Word and Microsoft Excel. The owner and waiters are both bilingual in English and French. </w:t>
       </w:r>
     </w:p>
     <w:p>
@@ -824,6 +861,7 @@
         <w:rPr>
           <w:i/>
         </w:rPr>
+        <w:lastRenderedPageBreak/>
         <w:t>(3 marks) Summary description of the client (Revised – indicate what has changed or has been added since the last deliverable)</w:t>
       </w:r>
     </w:p>
@@ -834,10 +872,7 @@
       <w:bookmarkStart w:id="8" w:name="_4laok4ey335p" w:colFirst="0" w:colLast="0"/>
       <w:bookmarkEnd w:id="8"/>
       <w:r>
-        <w:t>Narrative Description of Future Information</w:t>
-      </w:r>
-      <w:r>
-        <w:t xml:space="preserve"> System</w:t>
+        <w:t>Narrative Description of Future Information System</w:t>
       </w:r>
     </w:p>
     <w:p>
@@ -850,13 +885,7 @@
         <w:rPr>
           <w:i/>
         </w:rPr>
-        <w:t>(10 marks) Narrative description of the future information system – This summarizes what is described by the user stories in the appendices. It should read like a story about what the various users do when they interact with the system. Write it af</w:t>
-      </w:r>
-      <w:r>
-        <w:rPr>
-          <w:i/>
-        </w:rPr>
-        <w:t>ter compiling the user stories.</w:t>
+        <w:t>(10 marks) Narrative description of the future information system – This summarizes what is described by the user stories in the appendices. It should read like a story about what the various users do when they interact with the system. Write it after compiling the user stories.</w:t>
       </w:r>
     </w:p>
     <w:p>
@@ -1075,7 +1104,27 @@
         <w:rPr>
           <w:color w:val="000000"/>
         </w:rPr>
-        <w:t>Story: As an owner or waiter, I want to change the language, so that I am better in that specific language.</w:t>
+        <w:t>Story: As an owner or waiter, I want</w:t>
+      </w:r>
+      <w:bookmarkStart w:id="11" w:name="_GoBack"/>
+      <w:bookmarkEnd w:id="11"/>
+      <w:r>
+        <w:rPr>
+          <w:color w:val="000000"/>
+        </w:rPr>
+        <w:t xml:space="preserve"> to change the language, so that I</w:t>
+      </w:r>
+      <w:r>
+        <w:rPr>
+          <w:color w:val="000000"/>
+        </w:rPr>
+        <w:t xml:space="preserve"> understand better in the language I choose</w:t>
+      </w:r>
+      <w:r>
+        <w:rPr>
+          <w:color w:val="000000"/>
+        </w:rPr>
+        <w:t>.</w:t>
       </w:r>
     </w:p>
     <w:p>
@@ -1121,8 +1170,6 @@
         </w:rPr>
         <w:t>mode</w:t>
       </w:r>
-      <w:bookmarkStart w:id="11" w:name="_GoBack"/>
-      <w:bookmarkEnd w:id="11"/>
     </w:p>
     <w:p>
       <w:pPr>
@@ -1133,27 +1180,39 @@
         <w:rPr>
           <w:color w:val="000000"/>
         </w:rPr>
+        <w:t xml:space="preserve">Story: As an owner or waiter, I want to change the program in dark theme mode, so that I can look through the program better and </w:t>
+      </w:r>
+      <w:r>
+        <w:rPr>
+          <w:color w:val="000000"/>
+        </w:rPr>
+        <w:t xml:space="preserve">it’s </w:t>
+      </w:r>
+      <w:r>
+        <w:rPr>
+          <w:color w:val="000000"/>
+        </w:rPr>
+        <w:t>better for my eyesight.</w:t>
+      </w:r>
+    </w:p>
+    <w:p>
+      <w:pPr>
+        <w:rPr>
+          <w:lang w:val="en-CA"/>
+        </w:rPr>
+      </w:pPr>
+    </w:p>
+    <w:p>
+      <w:pPr>
+        <w:rPr>
+          <w:i/>
+        </w:rPr>
+      </w:pPr>
+      <w:r>
+        <w:rPr>
+          <w:i/>
+        </w:rPr>
         <w:lastRenderedPageBreak/>
-        <w:t>Story: As an owner or waiter, I want to change the program in dark theme mode, so that I can look through the program better and better for my eyesight.</w:t>
-      </w:r>
-    </w:p>
-    <w:p>
-      <w:pPr>
-        <w:rPr>
-          <w:lang w:val="en-CA"/>
-        </w:rPr>
-      </w:pPr>
-    </w:p>
-    <w:p>
-      <w:pPr>
-        <w:rPr>
-          <w:i/>
-        </w:rPr>
-      </w:pPr>
-      <w:r>
-        <w:rPr>
-          <w:i/>
-        </w:rPr>
         <w:t>(5 marks) Appendix 1 – At least 30 user stories – Include scans of the front of 4 user story cards, and transcriptions of all story cards.</w:t>
       </w:r>
     </w:p>
@@ -2144,151 +2203,151 @@
           <w:color w:val="000000"/>
           <w:lang w:val="en-CA"/>
         </w:rPr>
+        <w:t>Given</w:t>
+      </w:r>
+      <w:r>
+        <w:rPr>
+          <w:color w:val="000000"/>
+          <w:lang w:val="en-CA"/>
+        </w:rPr>
+        <w:t xml:space="preserve"> [</w:t>
+      </w:r>
+      <w:r>
+        <w:rPr>
+          <w:color w:val="000000"/>
+          <w:lang w:val="en-CA"/>
+        </w:rPr>
+        <w:t>that the user is the owner or waiters</w:t>
+      </w:r>
+      <w:r>
+        <w:rPr>
+          <w:color w:val="000000"/>
+          <w:lang w:val="en-CA"/>
+        </w:rPr>
+        <w:t>]</w:t>
+      </w:r>
+    </w:p>
+    <w:p>
+      <w:pPr>
+        <w:spacing w:line="240" w:lineRule="auto"/>
+        <w:rPr>
+          <w:lang w:val="en-CA"/>
+        </w:rPr>
+      </w:pPr>
+      <w:r>
+        <w:rPr>
+          <w:color w:val="000000"/>
+          <w:lang w:val="en-CA"/>
+        </w:rPr>
+        <w:t>When</w:t>
+      </w:r>
+      <w:r>
+        <w:rPr>
+          <w:color w:val="000000"/>
+          <w:lang w:val="en-CA"/>
+        </w:rPr>
+        <w:t xml:space="preserve"> [</w:t>
+      </w:r>
+      <w:r>
+        <w:rPr>
+          <w:color w:val="000000"/>
+          <w:lang w:val="en-CA"/>
+        </w:rPr>
+        <w:t xml:space="preserve">the user </w:t>
+      </w:r>
+      <w:r>
+        <w:rPr>
+          <w:color w:val="000000"/>
+          <w:lang w:val="en-CA"/>
+        </w:rPr>
+        <w:t>tries</w:t>
+      </w:r>
+      <w:r>
+        <w:rPr>
+          <w:color w:val="000000"/>
+          <w:lang w:val="en-CA"/>
+        </w:rPr>
+        <w:t xml:space="preserve"> edit the wine </w:t>
+      </w:r>
+      <w:r>
+        <w:rPr>
+          <w:color w:val="000000"/>
+          <w:lang w:val="en-CA"/>
+        </w:rPr>
+        <w:t>image]</w:t>
+      </w:r>
+    </w:p>
+    <w:p>
+      <w:pPr>
+        <w:spacing w:line="240" w:lineRule="auto"/>
+        <w:rPr>
+          <w:lang w:val="en-CA"/>
+        </w:rPr>
+      </w:pPr>
+      <w:r>
+        <w:rPr>
+          <w:color w:val="000000"/>
+          <w:lang w:val="en-CA"/>
+        </w:rPr>
+        <w:t>Then</w:t>
+      </w:r>
+      <w:r>
+        <w:rPr>
+          <w:color w:val="000000"/>
+          <w:lang w:val="en-CA"/>
+        </w:rPr>
+        <w:t xml:space="preserve"> [</w:t>
+      </w:r>
+      <w:r>
+        <w:rPr>
+          <w:color w:val="000000"/>
+          <w:lang w:val="en-CA"/>
+        </w:rPr>
+        <w:t xml:space="preserve">the database will edit </w:t>
+      </w:r>
+      <w:r>
+        <w:rPr>
+          <w:color w:val="000000"/>
+          <w:lang w:val="en-CA"/>
+        </w:rPr>
+        <w:t xml:space="preserve">the </w:t>
+      </w:r>
+      <w:r>
+        <w:rPr>
+          <w:color w:val="000000"/>
+          <w:lang w:val="en-CA"/>
+        </w:rPr>
+        <w:t xml:space="preserve">wine </w:t>
+      </w:r>
+      <w:r>
+        <w:rPr>
+          <w:color w:val="000000"/>
+          <w:lang w:val="en-CA"/>
+        </w:rPr>
+        <w:t>image]</w:t>
+      </w:r>
+    </w:p>
+    <w:p>
+      <w:pPr>
+        <w:spacing w:line="240" w:lineRule="auto"/>
+        <w:rPr>
+          <w:lang w:val="en-CA"/>
+        </w:rPr>
+      </w:pPr>
+    </w:p>
+    <w:p>
+      <w:pPr>
+        <w:spacing w:line="240" w:lineRule="auto"/>
+        <w:rPr>
+          <w:lang w:val="en-CA"/>
+        </w:rPr>
+      </w:pPr>
+      <w:r>
+        <w:rPr>
+          <w:color w:val="000000"/>
+          <w:lang w:val="en-CA"/>
+        </w:rPr>
         <w:lastRenderedPageBreak/>
-        <w:t>Given</w:t>
-      </w:r>
-      <w:r>
-        <w:rPr>
-          <w:color w:val="000000"/>
-          <w:lang w:val="en-CA"/>
-        </w:rPr>
-        <w:t xml:space="preserve"> [</w:t>
-      </w:r>
-      <w:r>
-        <w:rPr>
-          <w:color w:val="000000"/>
-          <w:lang w:val="en-CA"/>
-        </w:rPr>
-        <w:t>that the user is the owner or waiters</w:t>
-      </w:r>
-      <w:r>
-        <w:rPr>
-          <w:color w:val="000000"/>
-          <w:lang w:val="en-CA"/>
-        </w:rPr>
-        <w:t>]</w:t>
-      </w:r>
-    </w:p>
-    <w:p>
-      <w:pPr>
-        <w:spacing w:line="240" w:lineRule="auto"/>
-        <w:rPr>
-          <w:lang w:val="en-CA"/>
-        </w:rPr>
-      </w:pPr>
-      <w:r>
-        <w:rPr>
-          <w:color w:val="000000"/>
-          <w:lang w:val="en-CA"/>
-        </w:rPr>
-        <w:t>When</w:t>
-      </w:r>
-      <w:r>
-        <w:rPr>
-          <w:color w:val="000000"/>
-          <w:lang w:val="en-CA"/>
-        </w:rPr>
-        <w:t xml:space="preserve"> [</w:t>
-      </w:r>
-      <w:r>
-        <w:rPr>
-          <w:color w:val="000000"/>
-          <w:lang w:val="en-CA"/>
-        </w:rPr>
-        <w:t xml:space="preserve">the user </w:t>
-      </w:r>
-      <w:r>
-        <w:rPr>
-          <w:color w:val="000000"/>
-          <w:lang w:val="en-CA"/>
-        </w:rPr>
-        <w:t>tries</w:t>
-      </w:r>
-      <w:r>
-        <w:rPr>
-          <w:color w:val="000000"/>
-          <w:lang w:val="en-CA"/>
-        </w:rPr>
-        <w:t xml:space="preserve"> edit the wine </w:t>
-      </w:r>
-      <w:r>
-        <w:rPr>
-          <w:color w:val="000000"/>
-          <w:lang w:val="en-CA"/>
-        </w:rPr>
-        <w:t>image]</w:t>
-      </w:r>
-    </w:p>
-    <w:p>
-      <w:pPr>
-        <w:spacing w:line="240" w:lineRule="auto"/>
-        <w:rPr>
-          <w:lang w:val="en-CA"/>
-        </w:rPr>
-      </w:pPr>
-      <w:r>
-        <w:rPr>
-          <w:color w:val="000000"/>
-          <w:lang w:val="en-CA"/>
-        </w:rPr>
-        <w:t>Then</w:t>
-      </w:r>
-      <w:r>
-        <w:rPr>
-          <w:color w:val="000000"/>
-          <w:lang w:val="en-CA"/>
-        </w:rPr>
-        <w:t xml:space="preserve"> [</w:t>
-      </w:r>
-      <w:r>
-        <w:rPr>
-          <w:color w:val="000000"/>
-          <w:lang w:val="en-CA"/>
-        </w:rPr>
-        <w:t xml:space="preserve">the database will edit </w:t>
-      </w:r>
-      <w:r>
-        <w:rPr>
-          <w:color w:val="000000"/>
-          <w:lang w:val="en-CA"/>
-        </w:rPr>
-        <w:t xml:space="preserve">the </w:t>
-      </w:r>
-      <w:r>
-        <w:rPr>
-          <w:color w:val="000000"/>
-          <w:lang w:val="en-CA"/>
-        </w:rPr>
-        <w:t xml:space="preserve">wine </w:t>
-      </w:r>
-      <w:r>
-        <w:rPr>
-          <w:color w:val="000000"/>
-          <w:lang w:val="en-CA"/>
-        </w:rPr>
-        <w:t>image]</w:t>
-      </w:r>
-    </w:p>
-    <w:p>
-      <w:pPr>
-        <w:spacing w:line="240" w:lineRule="auto"/>
-        <w:rPr>
-          <w:lang w:val="en-CA"/>
-        </w:rPr>
-      </w:pPr>
-    </w:p>
-    <w:p>
-      <w:pPr>
-        <w:spacing w:line="240" w:lineRule="auto"/>
-        <w:rPr>
-          <w:lang w:val="en-CA"/>
-        </w:rPr>
-      </w:pPr>
-      <w:r>
-        <w:rPr>
-          <w:color w:val="000000"/>
-          <w:lang w:val="en-CA"/>
-        </w:rPr>
         <w:t>Story: Change the wine image</w:t>
       </w:r>
     </w:p>
@@ -3623,37 +3682,180 @@
           <w:color w:val="000000"/>
           <w:lang w:val="en-CA"/>
         </w:rPr>
+        <w:t xml:space="preserve">Story: Change </w:t>
+      </w:r>
+      <w:r>
+        <w:rPr>
+          <w:color w:val="000000"/>
+          <w:lang w:val="en-CA"/>
+        </w:rPr>
+        <w:t>to dark mode theme</w:t>
+      </w:r>
+    </w:p>
+    <w:p>
+      <w:pPr>
+        <w:spacing w:line="240" w:lineRule="auto"/>
+        <w:rPr>
+          <w:lang w:val="en-CA"/>
+        </w:rPr>
+      </w:pPr>
+      <w:r>
+        <w:rPr>
+          <w:color w:val="000000"/>
+          <w:lang w:val="en-CA"/>
+        </w:rPr>
+        <w:t xml:space="preserve">Scenario 1: Verify that the owner or waiter </w:t>
+      </w:r>
+      <w:r>
+        <w:rPr>
+          <w:color w:val="000000"/>
+          <w:lang w:val="en-CA"/>
+        </w:rPr>
+        <w:t xml:space="preserve">change to dark </w:t>
+      </w:r>
+      <w:r>
+        <w:rPr>
+          <w:color w:val="000000"/>
+          <w:lang w:val="en-CA"/>
+        </w:rPr>
+        <w:t>theme mode</w:t>
+      </w:r>
+    </w:p>
+    <w:p>
+      <w:pPr>
+        <w:spacing w:line="240" w:lineRule="auto"/>
+        <w:rPr>
+          <w:lang w:val="en-CA"/>
+        </w:rPr>
+      </w:pPr>
+      <w:r>
+        <w:rPr>
+          <w:color w:val="000000"/>
+          <w:lang w:val="en-CA"/>
+        </w:rPr>
+        <w:t>Given</w:t>
+      </w:r>
+      <w:r>
+        <w:rPr>
+          <w:color w:val="000000"/>
+          <w:lang w:val="en-CA"/>
+        </w:rPr>
+        <w:t xml:space="preserve"> [</w:t>
+      </w:r>
+      <w:r>
+        <w:rPr>
+          <w:color w:val="000000"/>
+          <w:lang w:val="en-CA"/>
+        </w:rPr>
+        <w:t>that the user is the owner or waiters</w:t>
+      </w:r>
+      <w:r>
+        <w:rPr>
+          <w:color w:val="000000"/>
+          <w:lang w:val="en-CA"/>
+        </w:rPr>
+        <w:t>]</w:t>
+      </w:r>
+    </w:p>
+    <w:p>
+      <w:pPr>
+        <w:spacing w:line="240" w:lineRule="auto"/>
+        <w:rPr>
+          <w:lang w:val="en-CA"/>
+        </w:rPr>
+      </w:pPr>
+      <w:r>
+        <w:rPr>
+          <w:color w:val="000000"/>
+          <w:lang w:val="en-CA"/>
+        </w:rPr>
+        <w:t>When</w:t>
+      </w:r>
+      <w:r>
+        <w:rPr>
+          <w:color w:val="000000"/>
+          <w:lang w:val="en-CA"/>
+        </w:rPr>
+        <w:t xml:space="preserve"> [</w:t>
+      </w:r>
+      <w:r>
+        <w:rPr>
+          <w:color w:val="000000"/>
+          <w:lang w:val="en-CA"/>
+        </w:rPr>
+        <w:t xml:space="preserve">the user </w:t>
+      </w:r>
+      <w:r>
+        <w:rPr>
+          <w:color w:val="000000"/>
+          <w:lang w:val="en-CA"/>
+        </w:rPr>
+        <w:t>tries</w:t>
+      </w:r>
+      <w:r>
+        <w:rPr>
+          <w:color w:val="000000"/>
+          <w:lang w:val="en-CA"/>
+        </w:rPr>
+        <w:t xml:space="preserve"> </w:t>
+      </w:r>
+      <w:r>
+        <w:rPr>
+          <w:color w:val="000000"/>
+          <w:lang w:val="en-CA"/>
+        </w:rPr>
+        <w:t xml:space="preserve">to change to dark </w:t>
+      </w:r>
+      <w:r>
+        <w:rPr>
+          <w:color w:val="000000"/>
+          <w:lang w:val="en-CA"/>
+        </w:rPr>
+        <w:t xml:space="preserve">theme </w:t>
+      </w:r>
+      <w:r>
+        <w:rPr>
+          <w:color w:val="000000"/>
+          <w:lang w:val="en-CA"/>
+        </w:rPr>
+        <w:t>mode</w:t>
+      </w:r>
+      <w:r>
+        <w:rPr>
+          <w:color w:val="000000"/>
+          <w:lang w:val="en-CA"/>
+        </w:rPr>
+        <w:t>]</w:t>
+      </w:r>
+    </w:p>
+    <w:p>
+      <w:pPr>
+        <w:spacing w:line="240" w:lineRule="auto"/>
+        <w:rPr>
+          <w:lang w:val="en-CA"/>
+        </w:rPr>
+      </w:pPr>
+      <w:r>
+        <w:rPr>
+          <w:color w:val="000000"/>
+          <w:lang w:val="en-CA"/>
+        </w:rPr>
         <w:lastRenderedPageBreak/>
-        <w:t xml:space="preserve">Story: Change </w:t>
-      </w:r>
-      <w:r>
-        <w:rPr>
-          <w:color w:val="000000"/>
-          <w:lang w:val="en-CA"/>
-        </w:rPr>
-        <w:t>to dark mode theme</w:t>
-      </w:r>
-    </w:p>
-    <w:p>
-      <w:pPr>
-        <w:spacing w:line="240" w:lineRule="auto"/>
-        <w:rPr>
-          <w:lang w:val="en-CA"/>
-        </w:rPr>
-      </w:pPr>
-      <w:r>
-        <w:rPr>
-          <w:color w:val="000000"/>
-          <w:lang w:val="en-CA"/>
-        </w:rPr>
-        <w:t xml:space="preserve">Scenario 1: Verify that the owner or waiter </w:t>
-      </w:r>
-      <w:r>
-        <w:rPr>
-          <w:color w:val="000000"/>
-          <w:lang w:val="en-CA"/>
-        </w:rPr>
-        <w:t xml:space="preserve">change to dark </w:t>
+        <w:t>Then</w:t>
+      </w:r>
+      <w:r>
+        <w:rPr>
+          <w:color w:val="000000"/>
+          <w:lang w:val="en-CA"/>
+        </w:rPr>
+        <w:t xml:space="preserve"> [</w:t>
+      </w:r>
+      <w:r>
+        <w:rPr>
+          <w:color w:val="000000"/>
+          <w:lang w:val="en-CA"/>
+        </w:rPr>
+        <w:t xml:space="preserve">the </w:t>
       </w:r>
       <w:r>
         <w:rPr>
@@ -3662,6 +3864,79 @@
         </w:rPr>
         <w:t>theme mode</w:t>
       </w:r>
+      <w:r>
+        <w:rPr>
+          <w:color w:val="000000"/>
+          <w:lang w:val="en-CA"/>
+        </w:rPr>
+        <w:t xml:space="preserve"> will be changed</w:t>
+      </w:r>
+      <w:r>
+        <w:rPr>
+          <w:color w:val="000000"/>
+          <w:lang w:val="en-CA"/>
+        </w:rPr>
+        <w:t>]</w:t>
+      </w:r>
+    </w:p>
+    <w:p>
+      <w:pPr>
+        <w:spacing w:line="240" w:lineRule="auto"/>
+        <w:rPr>
+          <w:lang w:val="en-CA"/>
+        </w:rPr>
+      </w:pPr>
+    </w:p>
+    <w:p>
+      <w:pPr>
+        <w:spacing w:line="240" w:lineRule="auto"/>
+        <w:rPr>
+          <w:lang w:val="en-CA"/>
+        </w:rPr>
+      </w:pPr>
+      <w:r>
+        <w:rPr>
+          <w:color w:val="000000"/>
+          <w:lang w:val="en-CA"/>
+        </w:rPr>
+        <w:t xml:space="preserve">Story: Change the </w:t>
+      </w:r>
+      <w:r>
+        <w:rPr>
+          <w:color w:val="000000"/>
+          <w:lang w:val="en-CA"/>
+        </w:rPr>
+        <w:t>dark mode theme</w:t>
+      </w:r>
+    </w:p>
+    <w:p>
+      <w:pPr>
+        <w:spacing w:line="240" w:lineRule="auto"/>
+        <w:rPr>
+          <w:lang w:val="en-CA"/>
+        </w:rPr>
+      </w:pPr>
+      <w:r>
+        <w:rPr>
+          <w:color w:val="000000"/>
+          <w:lang w:val="en-CA"/>
+        </w:rPr>
+        <w:t xml:space="preserve">Scenario 2: Verify that others cannot </w:t>
+      </w:r>
+      <w:r>
+        <w:rPr>
+          <w:color w:val="000000"/>
+          <w:lang w:val="en-CA"/>
+        </w:rPr>
+        <w:t>change the dark theme</w:t>
+      </w:r>
+      <w:r>
+        <w:rPr>
+          <w:color w:val="000000"/>
+          <w:lang w:val="en-CA"/>
+        </w:rPr>
+        <w:t xml:space="preserve"> mode</w:t>
+      </w:r>
     </w:p>
     <w:p>
       <w:pPr>
@@ -3689,7 +3964,7 @@
           <w:color w:val="000000"/>
           <w:lang w:val="en-CA"/>
         </w:rPr>
-        <w:t>that the user is the owner or waiters</w:t>
+        <w:t>that the user is not the owner or waiters</w:t>
       </w:r>
       <w:r>
         <w:rPr>
@@ -3725,42 +4000,21 @@
           <w:color w:val="000000"/>
           <w:lang w:val="en-CA"/>
         </w:rPr>
-        <w:t xml:space="preserve">the user </w:t>
-      </w:r>
-      <w:r>
-        <w:rPr>
-          <w:color w:val="000000"/>
-          <w:lang w:val="en-CA"/>
-        </w:rPr>
-        <w:t>tries</w:t>
-      </w:r>
-      <w:r>
-        <w:rPr>
-          <w:color w:val="000000"/>
-          <w:lang w:val="en-CA"/>
-        </w:rPr>
-        <w:t xml:space="preserve"> </w:t>
-      </w:r>
-      <w:r>
-        <w:rPr>
-          <w:color w:val="000000"/>
-          <w:lang w:val="en-CA"/>
-        </w:rPr>
-        <w:t xml:space="preserve">to change to dark </w:t>
-      </w:r>
-      <w:r>
-        <w:rPr>
-          <w:color w:val="000000"/>
-          <w:lang w:val="en-CA"/>
-        </w:rPr>
-        <w:t xml:space="preserve">theme </w:t>
-      </w:r>
-      <w:r>
-        <w:rPr>
-          <w:color w:val="000000"/>
-          <w:lang w:val="en-CA"/>
-        </w:rPr>
-        <w:t>mode</w:t>
+        <w:t xml:space="preserve">the user tries to </w:t>
+      </w:r>
+      <w:r>
+        <w:rPr>
+          <w:color w:val="000000"/>
+          <w:lang w:val="en-CA"/>
+        </w:rPr>
+        <w:t>change to dark theme</w:t>
+      </w:r>
+      <w:r>
+        <w:rPr>
+          <w:color w:val="000000"/>
+          <w:lang w:val="en-CA"/>
+        </w:rPr>
+        <w:t xml:space="preserve"> mode</w:t>
       </w:r>
       <w:r>
         <w:rPr>
@@ -3796,21 +4050,21 @@
           <w:color w:val="000000"/>
           <w:lang w:val="en-CA"/>
         </w:rPr>
-        <w:t xml:space="preserve">the </w:t>
-      </w:r>
-      <w:r>
-        <w:rPr>
-          <w:color w:val="000000"/>
-          <w:lang w:val="en-CA"/>
-        </w:rPr>
-        <w:t>theme mode</w:t>
-      </w:r>
-      <w:r>
-        <w:rPr>
-          <w:color w:val="000000"/>
-          <w:lang w:val="en-CA"/>
-        </w:rPr>
-        <w:t xml:space="preserve"> will be changed</w:t>
+        <w:t xml:space="preserve">then </w:t>
+      </w:r>
+      <w:r>
+        <w:rPr>
+          <w:color w:val="000000"/>
+          <w:lang w:val="en-CA"/>
+        </w:rPr>
+        <w:t>theme</w:t>
+      </w:r>
+      <w:r>
+        <w:rPr>
+          <w:color w:val="000000"/>
+          <w:lang w:val="en-CA"/>
+        </w:rPr>
+        <w:t xml:space="preserve"> mode will be changed</w:t>
       </w:r>
       <w:r>
         <w:rPr>
@@ -3827,71 +4081,12 @@
           <w:lang w:val="en-CA"/>
         </w:rPr>
       </w:pPr>
-    </w:p>
-    <w:p>
-      <w:pPr>
-        <w:spacing w:line="240" w:lineRule="auto"/>
-        <w:rPr>
-          <w:lang w:val="en-CA"/>
-        </w:rPr>
-      </w:pPr>
-      <w:r>
-        <w:rPr>
-          <w:color w:val="000000"/>
-          <w:lang w:val="en-CA"/>
-        </w:rPr>
-        <w:t xml:space="preserve">Story: Change the </w:t>
-      </w:r>
-      <w:r>
-        <w:rPr>
-          <w:color w:val="000000"/>
-          <w:lang w:val="en-CA"/>
-        </w:rPr>
-        <w:t>dark mode theme</w:t>
-      </w:r>
-    </w:p>
-    <w:p>
-      <w:pPr>
-        <w:spacing w:line="240" w:lineRule="auto"/>
-        <w:rPr>
-          <w:lang w:val="en-CA"/>
-        </w:rPr>
-      </w:pPr>
-      <w:r>
-        <w:rPr>
-          <w:color w:val="000000"/>
-          <w:lang w:val="en-CA"/>
-        </w:rPr>
-        <w:t xml:space="preserve">Scenario 2: Verify that others cannot </w:t>
-      </w:r>
-      <w:r>
-        <w:rPr>
-          <w:color w:val="000000"/>
-          <w:lang w:val="en-CA"/>
-        </w:rPr>
-        <w:t>change the dark theme</w:t>
-      </w:r>
-      <w:r>
-        <w:rPr>
-          <w:color w:val="000000"/>
-          <w:lang w:val="en-CA"/>
-        </w:rPr>
-        <w:t xml:space="preserve"> mode</w:t>
-      </w:r>
-    </w:p>
-    <w:p>
-      <w:pPr>
-        <w:spacing w:line="240" w:lineRule="auto"/>
-        <w:rPr>
-          <w:lang w:val="en-CA"/>
-        </w:rPr>
-      </w:pPr>
-      <w:r>
-        <w:rPr>
-          <w:color w:val="000000"/>
-          <w:lang w:val="en-CA"/>
-        </w:rPr>
-        <w:t>Given</w:t>
+      <w:r>
+        <w:rPr>
+          <w:color w:val="000000"/>
+          <w:lang w:val="en-CA"/>
+        </w:rPr>
+        <w:t>And</w:t>
       </w:r>
       <w:r>
         <w:rPr>
@@ -3905,7 +4100,7 @@
           <w:color w:val="000000"/>
           <w:lang w:val="en-CA"/>
         </w:rPr>
-        <w:t>that the user is not the owner or waiters</w:t>
+        <w:t>An error message will be displayed</w:t>
       </w:r>
       <w:r>
         <w:rPr>
@@ -3927,35 +4122,21 @@
           <w:color w:val="000000"/>
           <w:lang w:val="en-CA"/>
         </w:rPr>
-        <w:t>When</w:t>
-      </w:r>
-      <w:r>
-        <w:rPr>
-          <w:color w:val="000000"/>
-          <w:lang w:val="en-CA"/>
-        </w:rPr>
-        <w:t xml:space="preserve"> [</w:t>
-      </w:r>
-      <w:r>
-        <w:rPr>
-          <w:color w:val="000000"/>
-          <w:lang w:val="en-CA"/>
-        </w:rPr>
-        <w:t xml:space="preserve">the user tries to </w:t>
-      </w:r>
-      <w:r>
-        <w:rPr>
-          <w:color w:val="000000"/>
-          <w:lang w:val="en-CA"/>
-        </w:rPr>
-        <w:t>change to dark theme</w:t>
-      </w:r>
-      <w:r>
-        <w:rPr>
-          <w:color w:val="000000"/>
-          <w:lang w:val="en-CA"/>
-        </w:rPr>
-        <w:t xml:space="preserve"> mode</w:t>
+        <w:t xml:space="preserve">And </w:t>
+      </w:r>
+      <w:r>
+        <w:rPr>
+          <w:color w:val="000000"/>
+          <w:lang w:val="en-CA"/>
+        </w:rPr>
+        <w:t>[</w:t>
+      </w:r>
+      <w:r>
+        <w:rPr>
+          <w:color w:val="000000"/>
+          <w:lang w:val="en-CA"/>
+        </w:rPr>
+        <w:t>the user will be locked out</w:t>
       </w:r>
       <w:r>
         <w:rPr>
@@ -3967,128 +4148,6 @@
     </w:p>
     <w:p>
       <w:pPr>
-        <w:spacing w:line="240" w:lineRule="auto"/>
-        <w:rPr>
-          <w:lang w:val="en-CA"/>
-        </w:rPr>
-      </w:pPr>
-      <w:r>
-        <w:rPr>
-          <w:color w:val="000000"/>
-          <w:lang w:val="en-CA"/>
-        </w:rPr>
-        <w:t>Then</w:t>
-      </w:r>
-      <w:r>
-        <w:rPr>
-          <w:color w:val="000000"/>
-          <w:lang w:val="en-CA"/>
-        </w:rPr>
-        <w:t xml:space="preserve"> [</w:t>
-      </w:r>
-      <w:r>
-        <w:rPr>
-          <w:color w:val="000000"/>
-          <w:lang w:val="en-CA"/>
-        </w:rPr>
-        <w:t xml:space="preserve">then </w:t>
-      </w:r>
-      <w:r>
-        <w:rPr>
-          <w:color w:val="000000"/>
-          <w:lang w:val="en-CA"/>
-        </w:rPr>
-        <w:t>theme</w:t>
-      </w:r>
-      <w:r>
-        <w:rPr>
-          <w:color w:val="000000"/>
-          <w:lang w:val="en-CA"/>
-        </w:rPr>
-        <w:t xml:space="preserve"> mode will be changed</w:t>
-      </w:r>
-      <w:r>
-        <w:rPr>
-          <w:color w:val="000000"/>
-          <w:lang w:val="en-CA"/>
-        </w:rPr>
-        <w:t>]</w:t>
-      </w:r>
-    </w:p>
-    <w:p>
-      <w:pPr>
-        <w:spacing w:line="240" w:lineRule="auto"/>
-        <w:rPr>
-          <w:lang w:val="en-CA"/>
-        </w:rPr>
-      </w:pPr>
-      <w:r>
-        <w:rPr>
-          <w:color w:val="000000"/>
-          <w:lang w:val="en-CA"/>
-        </w:rPr>
-        <w:t>And</w:t>
-      </w:r>
-      <w:r>
-        <w:rPr>
-          <w:color w:val="000000"/>
-          <w:lang w:val="en-CA"/>
-        </w:rPr>
-        <w:t xml:space="preserve"> [</w:t>
-      </w:r>
-      <w:r>
-        <w:rPr>
-          <w:color w:val="000000"/>
-          <w:lang w:val="en-CA"/>
-        </w:rPr>
-        <w:t>An error message will be displayed</w:t>
-      </w:r>
-      <w:r>
-        <w:rPr>
-          <w:color w:val="000000"/>
-          <w:lang w:val="en-CA"/>
-        </w:rPr>
-        <w:t>]</w:t>
-      </w:r>
-    </w:p>
-    <w:p>
-      <w:pPr>
-        <w:spacing w:line="240" w:lineRule="auto"/>
-        <w:rPr>
-          <w:lang w:val="en-CA"/>
-        </w:rPr>
-      </w:pPr>
-      <w:r>
-        <w:rPr>
-          <w:color w:val="000000"/>
-          <w:lang w:val="en-CA"/>
-        </w:rPr>
-        <w:t xml:space="preserve">And </w:t>
-      </w:r>
-      <w:r>
-        <w:rPr>
-          <w:color w:val="000000"/>
-          <w:lang w:val="en-CA"/>
-        </w:rPr>
-        <w:t>[</w:t>
-      </w:r>
-      <w:r>
-        <w:rPr>
-          <w:color w:val="000000"/>
-          <w:lang w:val="en-CA"/>
-        </w:rPr>
-        <w:t>the user will be locked out</w:t>
-      </w:r>
-      <w:r>
-        <w:rPr>
-          <w:color w:val="000000"/>
-          <w:lang w:val="en-CA"/>
-        </w:rPr>
-        <w:t>]</w:t>
-      </w:r>
-    </w:p>
-    <w:p>
-      <w:pPr>
         <w:textAlignment w:val="baseline"/>
         <w:rPr>
           <w:color w:val="000000"/>
@@ -4107,13 +4166,7 @@
         <w:rPr>
           <w:i/>
         </w:rPr>
-        <w:t>(10 marks) Appendix 2 – At least two user story test</w:t>
-      </w:r>
-      <w:r>
-        <w:rPr>
-          <w:i/>
-        </w:rPr>
-        <w:t>s for each user story in Appendix 1 – Include scans of the back of the 4 user story cards scanned for Appendix 1, and transcriptions of all user story tests.</w:t>
+        <w:t>(10 marks) Appendix 2 – At least two user story tests for each user story in Appendix 1 – Include scans of the back of the 4 user story cards scanned for Appendix 1, and transcriptions of all user story tests.</w:t>
       </w:r>
     </w:p>
     <w:p>
@@ -4143,13 +4196,21 @@
         <w:rPr>
           <w:i/>
         </w:rPr>
-        <w:t>(5 marks) Appendix 3 – User story map – Include photos of the completed user story</w:t>
-      </w:r>
+        <w:t xml:space="preserve">(5 marks) Appendix 3 – User story map – Include photos of the completed user story map, including close ups of at least 5 </w:t>
+      </w:r>
+      <w:proofErr w:type="spellStart"/>
       <w:r>
         <w:rPr>
           <w:i/>
         </w:rPr>
-        <w:t xml:space="preserve"> map, including close ups of at least 5 PostIt® notes so that they are legible.</w:t>
+        <w:t>PostIt</w:t>
+      </w:r>
+      <w:proofErr w:type="spellEnd"/>
+      <w:r>
+        <w:rPr>
+          <w:i/>
+        </w:rPr>
+        <w:t>® notes so that they are legible.</w:t>
       </w:r>
     </w:p>
     <w:p>
@@ -4165,7 +4226,15 @@
     </w:p>
     <w:p>
       <w:r>
-        <w:t>APA style biblio. If we refer to our own past deliverable, we must cite it.</w:t>
+        <w:t xml:space="preserve">APA style </w:t>
+      </w:r>
+      <w:proofErr w:type="spellStart"/>
+      <w:r>
+        <w:t>biblio</w:t>
+      </w:r>
+      <w:proofErr w:type="spellEnd"/>
+      <w:r>
+        <w:t>. If we refer to our own past deliverable, we must cite it.</w:t>
       </w:r>
     </w:p>
     <w:sectPr>
@@ -4216,7 +4285,14 @@
     </w:pPr>
     <w:r>
       <w:tab/>
-      <w:t>Haymond Yan</w:t>
+    </w:r>
+    <w:proofErr w:type="spellStart"/>
+    <w:r>
+      <w:t>Haymond</w:t>
+    </w:r>
+    <w:proofErr w:type="spellEnd"/>
+    <w:r>
+      <w:t xml:space="preserve"> Yan</w:t>
     </w:r>
   </w:p>
   <w:p>
@@ -4248,7 +4324,14 @@
     </w:r>
     <w:r>
       <w:tab/>
-      <w:t>Synthia Vincent De Paul</w:t>
+    </w:r>
+    <w:proofErr w:type="spellStart"/>
+    <w:r>
+      <w:t>Synthia</w:t>
+    </w:r>
+    <w:proofErr w:type="spellEnd"/>
+    <w:r>
+      <w:t xml:space="preserve"> Vincent De Paul</w:t>
     </w:r>
   </w:p>
   <w:p>

</xml_diff>